<commit_message>
Ajout des noms des membres dans le document
</commit_message>
<xml_diff>
--- a/Modèle_description_Lyna.docx
+++ b/Modèle_description_Lyna.docx
@@ -1,13 +1,14 @@
 
 <file path=word/document.xml><?xml version="1.0" encoding="utf-8"?>
-<w:document xmlns:wpc="http://schemas.microsoft.com/office/word/2010/wordprocessingCanvas" xmlns:cx="http://schemas.microsoft.com/office/drawing/2014/chartex" xmlns:cx1="http://schemas.microsoft.com/office/drawing/2015/9/8/chartex" xmlns:cx2="http://schemas.microsoft.com/office/drawing/2015/10/21/chartex" xmlns:cx3="http://schemas.microsoft.com/office/drawing/2016/5/9/chartex" xmlns:cx4="http://schemas.microsoft.com/office/drawing/2016/5/10/chartex" xmlns:cx5="http://schemas.microsoft.com/office/drawing/2016/5/11/chartex" xmlns:cx6="http://schemas.microsoft.com/office/drawing/2016/5/12/chartex" xmlns:cx7="http://schemas.microsoft.com/office/drawing/2016/5/13/chartex" xmlns:cx8="http://schemas.microsoft.com/office/drawing/2016/5/14/chartex" xmlns:mc="http://schemas.openxmlformats.org/markup-compatibility/2006" xmlns:aink="http://schemas.microsoft.com/office/drawing/2016/ink" xmlns:am3d="http://schemas.microsoft.com/office/drawing/2017/model3d" xmlns:o="urn:schemas-microsoft-com:office:office" xmlns:r="http://schemas.openxmlformats.org/officeDocument/2006/relationships" xmlns:m="http://schemas.openxmlformats.org/officeDocument/2006/math" xmlns:v="urn:schemas-microsoft-com:vml" xmlns:wp14="http://schemas.microsoft.com/office/word/2010/wordprocessingDrawing" xmlns:wp="http://schemas.openxmlformats.org/drawingml/2006/wordprocessingDrawing" xmlns:w10="urn:schemas-microsoft-com:office:word" xmlns:w="http://schemas.openxmlformats.org/wordprocessingml/2006/main" xmlns:w14="http://schemas.microsoft.com/office/word/2010/wordml" xmlns:w15="http://schemas.microsoft.com/office/word/2012/wordml" xmlns:w16cid="http://schemas.microsoft.com/office/word/2016/wordml/cid" xmlns:w16se="http://schemas.microsoft.com/office/word/2015/wordml/symex" xmlns:wpg="http://schemas.microsoft.com/office/word/2010/wordprocessingGroup" xmlns:wpi="http://schemas.microsoft.com/office/word/2010/wordprocessingInk" xmlns:wne="http://schemas.microsoft.com/office/word/2006/wordml" xmlns:wps="http://schemas.microsoft.com/office/word/2010/wordprocessingShape" mc:Ignorable="w14 w15 w16se w16cid wp14">
+<w:document xmlns:wpc="http://schemas.microsoft.com/office/word/2010/wordprocessingCanvas" xmlns:cx="http://schemas.microsoft.com/office/drawing/2014/chartex" xmlns:cx1="http://schemas.microsoft.com/office/drawing/2015/9/8/chartex" xmlns:cx2="http://schemas.microsoft.com/office/drawing/2015/10/21/chartex" xmlns:cx3="http://schemas.microsoft.com/office/drawing/2016/5/9/chartex" xmlns:cx4="http://schemas.microsoft.com/office/drawing/2016/5/10/chartex" xmlns:cx5="http://schemas.microsoft.com/office/drawing/2016/5/11/chartex" xmlns:cx6="http://schemas.microsoft.com/office/drawing/2016/5/12/chartex" xmlns:cx7="http://schemas.microsoft.com/office/drawing/2016/5/13/chartex" xmlns:cx8="http://schemas.microsoft.com/office/drawing/2016/5/14/chartex" xmlns:mc="http://schemas.openxmlformats.org/markup-compatibility/2006" xmlns:aink="http://schemas.microsoft.com/office/drawing/2016/ink" xmlns:am3d="http://schemas.microsoft.com/office/drawing/2017/model3d" xmlns:o="urn:schemas-microsoft-com:office:office" xmlns:r="http://schemas.openxmlformats.org/officeDocument/2006/relationships" xmlns:m="http://schemas.openxmlformats.org/officeDocument/2006/math" xmlns:v="urn:schemas-microsoft-com:vml" xmlns:wp14="http://schemas.microsoft.com/office/word/2010/wordprocessingDrawing" xmlns:wp="http://schemas.openxmlformats.org/drawingml/2006/wordprocessingDrawing" xmlns:w10="urn:schemas-microsoft-com:office:word" xmlns:w="http://schemas.openxmlformats.org/wordprocessingml/2006/main" xmlns:w14="http://schemas.microsoft.com/office/word/2010/wordml" xmlns:w15="http://schemas.microsoft.com/office/word/2012/wordml" xmlns:w16cex="http://schemas.microsoft.com/office/word/2018/wordml/cex" xmlns:w16cid="http://schemas.microsoft.com/office/word/2016/wordml/cid" xmlns:w16="http://schemas.microsoft.com/office/word/2018/wordml" xmlns:w16sdtdh="http://schemas.microsoft.com/office/word/2020/wordml/sdtdatahash" xmlns:w16se="http://schemas.microsoft.com/office/word/2015/wordml/symex" xmlns:wpg="http://schemas.microsoft.com/office/word/2010/wordprocessingGroup" xmlns:wpi="http://schemas.microsoft.com/office/word/2010/wordprocessingInk" xmlns:wne="http://schemas.microsoft.com/office/word/2006/wordml" xmlns:wps="http://schemas.microsoft.com/office/word/2010/wordprocessingShape" mc:Ignorable="w14 w15 w16se w16cid w16 w16cex w16sdtdh wp14">
   <w:body>
     <w:p>
+      <w:pPr>
+        <w:pStyle w:val="Titre1"/>
+      </w:pPr>
       <w:r>
         <w:t>Présentation des n</w:t>
       </w:r>
-      <w:bookmarkStart w:id="0" w:name="_GoBack"/>
-      <w:bookmarkEnd w:id="0"/>
       <w:r>
         <w:t xml:space="preserve">oms des </w:t>
       </w:r>
@@ -16,65 +17,97 @@
       </w:r>
     </w:p>
     <w:p>
-      <w:r>
-        <w:t>……..</w:t>
+      <w:pPr>
+        <w:pStyle w:val="Paragraphedeliste"/>
+        <w:numPr>
+          <w:ilvl w:val="0"/>
+          <w:numId w:val="8"/>
+        </w:numPr>
+      </w:pPr>
+      <w:r>
+        <w:t>Abdelaziz Lyna (2051610)</w:t>
       </w:r>
     </w:p>
     <w:p>
       <w:pPr>
-        <w:jc w:val="center"/>
-      </w:pPr>
-      <w:r>
-        <w:t>Présentation</w:t>
-      </w:r>
-      <w:r>
-        <w:t xml:space="preserve"> du site web </w:t>
-      </w:r>
-      <w:r>
-        <w:t>avec le nom choisi</w:t>
-      </w:r>
-      <w:r>
-        <w:t xml:space="preserve"> au site</w:t>
+        <w:pStyle w:val="Paragraphedeliste"/>
+        <w:numPr>
+          <w:ilvl w:val="0"/>
+          <w:numId w:val="8"/>
+        </w:numPr>
+      </w:pPr>
+      <w:proofErr w:type="spellStart"/>
+      <w:r>
+        <w:t>Diomande</w:t>
+      </w:r>
+      <w:proofErr w:type="spellEnd"/>
+      <w:r>
+        <w:t xml:space="preserve"> Joane Yvan (2073630)</w:t>
       </w:r>
     </w:p>
     <w:p>
       <w:pPr>
-        <w:jc w:val="both"/>
-      </w:pPr>
-      <w:r>
-        <w:t xml:space="preserve">Lien GIT : </w:t>
-      </w:r>
-      <w:r>
-        <w:t>……….</w:t>
+        <w:pStyle w:val="Paragraphedeliste"/>
+        <w:numPr>
+          <w:ilvl w:val="0"/>
+          <w:numId w:val="8"/>
+        </w:numPr>
+      </w:pPr>
+      <w:r>
+        <w:t>Kao Alex (2065653)</w:t>
       </w:r>
     </w:p>
     <w:p>
       <w:pPr>
-        <w:jc w:val="both"/>
-      </w:pPr>
+        <w:pStyle w:val="Paragraphedeliste"/>
+        <w:numPr>
+          <w:ilvl w:val="0"/>
+          <w:numId w:val="8"/>
+        </w:numPr>
+      </w:pPr>
+      <w:proofErr w:type="spellStart"/>
+      <w:r>
+        <w:t>Rhazi</w:t>
+      </w:r>
+      <w:proofErr w:type="spellEnd"/>
+      <w:r>
+        <w:t xml:space="preserve"> Adam (2027111)</w:t>
+      </w:r>
     </w:p>
     <w:p>
       <w:pPr>
-        <w:jc w:val="both"/>
-      </w:pPr>
-      <w:r>
-        <w:t>Description</w:t>
+        <w:pStyle w:val="Titre1"/>
+      </w:pPr>
+      <w:r>
+        <w:t>Présentation</w:t>
+      </w:r>
+      <w:r>
+        <w:t xml:space="preserve"> du site web </w:t>
+      </w:r>
+      <w:r>
+        <w:t>avec le nom choisi</w:t>
+      </w:r>
+      <w:r>
+        <w:t xml:space="preserve"> au site</w:t>
       </w:r>
     </w:p>
     <w:p>
       <w:pPr>
         <w:jc w:val="both"/>
       </w:pPr>
+      <w:r>
+        <w:t xml:space="preserve">Lien GIT : </w:t>
+      </w:r>
+      <w:r>
+        <w:t>……….</w:t>
+      </w:r>
     </w:p>
     <w:p>
       <w:pPr>
-        <w:jc w:val="both"/>
-      </w:pPr>
-      <w:r>
-        <w:t xml:space="preserve">Prototype des pages </w:t>
-      </w:r>
-      <w:r>
-        <w:t>du site :</w:t>
+        <w:pStyle w:val="Titre1"/>
+      </w:pPr>
+      <w:r>
+        <w:t>Description</w:t>
       </w:r>
     </w:p>
     <w:p>
@@ -84,22 +117,13 @@
     </w:p>
     <w:p>
       <w:pPr>
-        <w:jc w:val="both"/>
-      </w:pPr>
-      <w:r>
-        <w:t>Modèle</w:t>
-      </w:r>
-      <w:r>
-        <w:t xml:space="preserve"> de </w:t>
-      </w:r>
-      <w:r>
-        <w:t xml:space="preserve">base de </w:t>
-      </w:r>
-      <w:r>
-        <w:t>données</w:t>
-      </w:r>
-      <w:r>
-        <w:t> :</w:t>
+        <w:pStyle w:val="Titre1"/>
+      </w:pPr>
+      <w:r>
+        <w:t xml:space="preserve">Prototype des pages </w:t>
+      </w:r>
+      <w:r>
+        <w:t>du site</w:t>
       </w:r>
     </w:p>
     <w:p>
@@ -109,10 +133,33 @@
     </w:p>
     <w:p>
       <w:pPr>
-        <w:jc w:val="both"/>
-      </w:pPr>
+        <w:pStyle w:val="Titre1"/>
+      </w:pPr>
+      <w:r>
+        <w:t>Modèle</w:t>
+      </w:r>
+      <w:r>
+        <w:t xml:space="preserve"> de </w:t>
+      </w:r>
+      <w:r>
+        <w:t xml:space="preserve">base de </w:t>
+      </w:r>
+      <w:r>
+        <w:t>donnée</w:t>
+      </w:r>
+      <w:r>
+        <w:t>s</w:t>
+      </w:r>
     </w:p>
     <w:p>
+      <w:pPr>
+        <w:jc w:val="both"/>
+      </w:pPr>
+    </w:p>
+    <w:p>
+      <w:pPr>
+        <w:pStyle w:val="Titre1"/>
+      </w:pPr>
       <w:r>
         <w:t>Fonctionnalité</w:t>
       </w:r>
@@ -130,9 +177,6 @@
       </w:r>
       <w:r>
         <w:t>pour la première remise avec nomination du réalisateur</w:t>
-      </w:r>
-      <w:r>
-        <w:t>:</w:t>
       </w:r>
     </w:p>
     <w:p>
@@ -145,8 +189,11 @@
       </w:pPr>
     </w:p>
     <w:p>
-      <w:r>
-        <w:t>Fonctionnalités futures :</w:t>
+      <w:pPr>
+        <w:pStyle w:val="Titre1"/>
+      </w:pPr>
+      <w:r>
+        <w:t>Fonctionnalités futures</w:t>
       </w:r>
     </w:p>
     <w:p>
@@ -159,8 +206,11 @@
       </w:pPr>
     </w:p>
     <w:p>
-      <w:r>
-        <w:t xml:space="preserve">Modules utilisés : </w:t>
+      <w:pPr>
+        <w:pStyle w:val="Titre1"/>
+      </w:pPr>
+      <w:r>
+        <w:t>Modules utilisés</w:t>
       </w:r>
     </w:p>
     <w:p>
@@ -172,11 +222,6 @@
         </w:numPr>
       </w:pPr>
     </w:p>
-    <w:p/>
-    <w:p/>
-    <w:p/>
-    <w:p/>
-    <w:p/>
     <w:sectPr>
       <w:pgSz w:w="11906" w:h="16838"/>
       <w:pgMar w:top="1417" w:right="1417" w:bottom="1417" w:left="1417" w:header="708" w:footer="708" w:gutter="0"/>
@@ -188,8 +233,121 @@
 </file>
 
 <file path=word/numbering.xml><?xml version="1.0" encoding="utf-8"?>
-<w:numbering xmlns:wpc="http://schemas.microsoft.com/office/word/2010/wordprocessingCanvas" xmlns:cx="http://schemas.microsoft.com/office/drawing/2014/chartex" xmlns:cx1="http://schemas.microsoft.com/office/drawing/2015/9/8/chartex" xmlns:cx2="http://schemas.microsoft.com/office/drawing/2015/10/21/chartex" xmlns:cx3="http://schemas.microsoft.com/office/drawing/2016/5/9/chartex" xmlns:cx4="http://schemas.microsoft.com/office/drawing/2016/5/10/chartex" xmlns:cx5="http://schemas.microsoft.com/office/drawing/2016/5/11/chartex" xmlns:cx6="http://schemas.microsoft.com/office/drawing/2016/5/12/chartex" xmlns:cx7="http://schemas.microsoft.com/office/drawing/2016/5/13/chartex" xmlns:cx8="http://schemas.microsoft.com/office/drawing/2016/5/14/chartex" xmlns:mc="http://schemas.openxmlformats.org/markup-compatibility/2006" xmlns:aink="http://schemas.microsoft.com/office/drawing/2016/ink" xmlns:am3d="http://schemas.microsoft.com/office/drawing/2017/model3d" xmlns:o="urn:schemas-microsoft-com:office:office" xmlns:r="http://schemas.openxmlformats.org/officeDocument/2006/relationships" xmlns:m="http://schemas.openxmlformats.org/officeDocument/2006/math" xmlns:v="urn:schemas-microsoft-com:vml" xmlns:wp14="http://schemas.microsoft.com/office/word/2010/wordprocessingDrawing" xmlns:wp="http://schemas.openxmlformats.org/drawingml/2006/wordprocessingDrawing" xmlns:w10="urn:schemas-microsoft-com:office:word" xmlns:w="http://schemas.openxmlformats.org/wordprocessingml/2006/main" xmlns:w14="http://schemas.microsoft.com/office/word/2010/wordml" xmlns:w15="http://schemas.microsoft.com/office/word/2012/wordml" xmlns:w16cid="http://schemas.microsoft.com/office/word/2016/wordml/cid" xmlns:w16se="http://schemas.microsoft.com/office/word/2015/wordml/symex" xmlns:wpg="http://schemas.microsoft.com/office/word/2010/wordprocessingGroup" xmlns:wpi="http://schemas.microsoft.com/office/word/2010/wordprocessingInk" xmlns:wne="http://schemas.microsoft.com/office/word/2006/wordml" xmlns:wps="http://schemas.microsoft.com/office/word/2010/wordprocessingShape" mc:Ignorable="w14 w15 w16se w16cid wp14">
+<w:numbering xmlns:wpc="http://schemas.microsoft.com/office/word/2010/wordprocessingCanvas" xmlns:cx="http://schemas.microsoft.com/office/drawing/2014/chartex" xmlns:cx1="http://schemas.microsoft.com/office/drawing/2015/9/8/chartex" xmlns:cx2="http://schemas.microsoft.com/office/drawing/2015/10/21/chartex" xmlns:cx3="http://schemas.microsoft.com/office/drawing/2016/5/9/chartex" xmlns:cx4="http://schemas.microsoft.com/office/drawing/2016/5/10/chartex" xmlns:cx5="http://schemas.microsoft.com/office/drawing/2016/5/11/chartex" xmlns:cx6="http://schemas.microsoft.com/office/drawing/2016/5/12/chartex" xmlns:cx7="http://schemas.microsoft.com/office/drawing/2016/5/13/chartex" xmlns:cx8="http://schemas.microsoft.com/office/drawing/2016/5/14/chartex" xmlns:mc="http://schemas.openxmlformats.org/markup-compatibility/2006" xmlns:aink="http://schemas.microsoft.com/office/drawing/2016/ink" xmlns:am3d="http://schemas.microsoft.com/office/drawing/2017/model3d" xmlns:o="urn:schemas-microsoft-com:office:office" xmlns:r="http://schemas.openxmlformats.org/officeDocument/2006/relationships" xmlns:m="http://schemas.openxmlformats.org/officeDocument/2006/math" xmlns:v="urn:schemas-microsoft-com:vml" xmlns:wp14="http://schemas.microsoft.com/office/word/2010/wordprocessingDrawing" xmlns:wp="http://schemas.openxmlformats.org/drawingml/2006/wordprocessingDrawing" xmlns:w10="urn:schemas-microsoft-com:office:word" xmlns:w="http://schemas.openxmlformats.org/wordprocessingml/2006/main" xmlns:w14="http://schemas.microsoft.com/office/word/2010/wordml" xmlns:w15="http://schemas.microsoft.com/office/word/2012/wordml" xmlns:w16cex="http://schemas.microsoft.com/office/word/2018/wordml/cex" xmlns:w16cid="http://schemas.microsoft.com/office/word/2016/wordml/cid" xmlns:w16="http://schemas.microsoft.com/office/word/2018/wordml" xmlns:w16sdtdh="http://schemas.microsoft.com/office/word/2020/wordml/sdtdatahash" xmlns:w16se="http://schemas.microsoft.com/office/word/2015/wordml/symex" xmlns:wpg="http://schemas.microsoft.com/office/word/2010/wordprocessingGroup" xmlns:wpi="http://schemas.microsoft.com/office/word/2010/wordprocessingInk" xmlns:wne="http://schemas.microsoft.com/office/word/2006/wordml" xmlns:wps="http://schemas.microsoft.com/office/word/2010/wordprocessingShape" mc:Ignorable="w14 w15 w16se w16cid w16 w16cex w16sdtdh wp14">
   <w:abstractNum w:abstractNumId="0" w15:restartNumberingAfterBreak="0">
+    <w:nsid w:val="0B072A97"/>
+    <w:multiLevelType w:val="hybridMultilevel"/>
+    <w:tmpl w:val="3CE6AFC6"/>
+    <w:lvl w:ilvl="0" w:tplc="04090001">
+      <w:start w:val="1"/>
+      <w:numFmt w:val="bullet"/>
+      <w:lvlText w:val=""/>
+      <w:lvlJc w:val="left"/>
+      <w:pPr>
+        <w:ind w:left="720" w:hanging="360"/>
+      </w:pPr>
+      <w:rPr>
+        <w:rFonts w:ascii="Symbol" w:hAnsi="Symbol" w:hint="default"/>
+      </w:rPr>
+    </w:lvl>
+    <w:lvl w:ilvl="1" w:tplc="04090003" w:tentative="1">
+      <w:start w:val="1"/>
+      <w:numFmt w:val="bullet"/>
+      <w:lvlText w:val="o"/>
+      <w:lvlJc w:val="left"/>
+      <w:pPr>
+        <w:ind w:left="1440" w:hanging="360"/>
+      </w:pPr>
+      <w:rPr>
+        <w:rFonts w:ascii="Courier New" w:hAnsi="Courier New" w:cs="Courier New" w:hint="default"/>
+      </w:rPr>
+    </w:lvl>
+    <w:lvl w:ilvl="2" w:tplc="04090005" w:tentative="1">
+      <w:start w:val="1"/>
+      <w:numFmt w:val="bullet"/>
+      <w:lvlText w:val=""/>
+      <w:lvlJc w:val="left"/>
+      <w:pPr>
+        <w:ind w:left="2160" w:hanging="360"/>
+      </w:pPr>
+      <w:rPr>
+        <w:rFonts w:ascii="Wingdings" w:hAnsi="Wingdings" w:hint="default"/>
+      </w:rPr>
+    </w:lvl>
+    <w:lvl w:ilvl="3" w:tplc="04090001" w:tentative="1">
+      <w:start w:val="1"/>
+      <w:numFmt w:val="bullet"/>
+      <w:lvlText w:val=""/>
+      <w:lvlJc w:val="left"/>
+      <w:pPr>
+        <w:ind w:left="2880" w:hanging="360"/>
+      </w:pPr>
+      <w:rPr>
+        <w:rFonts w:ascii="Symbol" w:hAnsi="Symbol" w:hint="default"/>
+      </w:rPr>
+    </w:lvl>
+    <w:lvl w:ilvl="4" w:tplc="04090003" w:tentative="1">
+      <w:start w:val="1"/>
+      <w:numFmt w:val="bullet"/>
+      <w:lvlText w:val="o"/>
+      <w:lvlJc w:val="left"/>
+      <w:pPr>
+        <w:ind w:left="3600" w:hanging="360"/>
+      </w:pPr>
+      <w:rPr>
+        <w:rFonts w:ascii="Courier New" w:hAnsi="Courier New" w:cs="Courier New" w:hint="default"/>
+      </w:rPr>
+    </w:lvl>
+    <w:lvl w:ilvl="5" w:tplc="04090005" w:tentative="1">
+      <w:start w:val="1"/>
+      <w:numFmt w:val="bullet"/>
+      <w:lvlText w:val=""/>
+      <w:lvlJc w:val="left"/>
+      <w:pPr>
+        <w:ind w:left="4320" w:hanging="360"/>
+      </w:pPr>
+      <w:rPr>
+        <w:rFonts w:ascii="Wingdings" w:hAnsi="Wingdings" w:hint="default"/>
+      </w:rPr>
+    </w:lvl>
+    <w:lvl w:ilvl="6" w:tplc="04090001" w:tentative="1">
+      <w:start w:val="1"/>
+      <w:numFmt w:val="bullet"/>
+      <w:lvlText w:val=""/>
+      <w:lvlJc w:val="left"/>
+      <w:pPr>
+        <w:ind w:left="5040" w:hanging="360"/>
+      </w:pPr>
+      <w:rPr>
+        <w:rFonts w:ascii="Symbol" w:hAnsi="Symbol" w:hint="default"/>
+      </w:rPr>
+    </w:lvl>
+    <w:lvl w:ilvl="7" w:tplc="04090003" w:tentative="1">
+      <w:start w:val="1"/>
+      <w:numFmt w:val="bullet"/>
+      <w:lvlText w:val="o"/>
+      <w:lvlJc w:val="left"/>
+      <w:pPr>
+        <w:ind w:left="5760" w:hanging="360"/>
+      </w:pPr>
+      <w:rPr>
+        <w:rFonts w:ascii="Courier New" w:hAnsi="Courier New" w:cs="Courier New" w:hint="default"/>
+      </w:rPr>
+    </w:lvl>
+    <w:lvl w:ilvl="8" w:tplc="04090005" w:tentative="1">
+      <w:start w:val="1"/>
+      <w:numFmt w:val="bullet"/>
+      <w:lvlText w:val=""/>
+      <w:lvlJc w:val="left"/>
+      <w:pPr>
+        <w:ind w:left="6480" w:hanging="360"/>
+      </w:pPr>
+      <w:rPr>
+        <w:rFonts w:ascii="Wingdings" w:hAnsi="Wingdings" w:hint="default"/>
+      </w:rPr>
+    </w:lvl>
+  </w:abstractNum>
+  <w:abstractNum w:abstractNumId="1" w15:restartNumberingAfterBreak="0">
     <w:nsid w:val="23CC1403"/>
     <w:multiLevelType w:val="hybridMultilevel"/>
     <w:tmpl w:val="F7FAD446"/>
@@ -275,7 +433,120 @@
       </w:pPr>
     </w:lvl>
   </w:abstractNum>
-  <w:abstractNum w:abstractNumId="1" w15:restartNumberingAfterBreak="0">
+  <w:abstractNum w:abstractNumId="2" w15:restartNumberingAfterBreak="0">
+    <w:nsid w:val="242262A5"/>
+    <w:multiLevelType w:val="hybridMultilevel"/>
+    <w:tmpl w:val="517ECBB0"/>
+    <w:lvl w:ilvl="0" w:tplc="04090001">
+      <w:start w:val="1"/>
+      <w:numFmt w:val="bullet"/>
+      <w:lvlText w:val=""/>
+      <w:lvlJc w:val="left"/>
+      <w:pPr>
+        <w:ind w:left="720" w:hanging="360"/>
+      </w:pPr>
+      <w:rPr>
+        <w:rFonts w:ascii="Symbol" w:hAnsi="Symbol" w:hint="default"/>
+      </w:rPr>
+    </w:lvl>
+    <w:lvl w:ilvl="1" w:tplc="04090003" w:tentative="1">
+      <w:start w:val="1"/>
+      <w:numFmt w:val="bullet"/>
+      <w:lvlText w:val="o"/>
+      <w:lvlJc w:val="left"/>
+      <w:pPr>
+        <w:ind w:left="1440" w:hanging="360"/>
+      </w:pPr>
+      <w:rPr>
+        <w:rFonts w:ascii="Courier New" w:hAnsi="Courier New" w:cs="Courier New" w:hint="default"/>
+      </w:rPr>
+    </w:lvl>
+    <w:lvl w:ilvl="2" w:tplc="04090005" w:tentative="1">
+      <w:start w:val="1"/>
+      <w:numFmt w:val="bullet"/>
+      <w:lvlText w:val=""/>
+      <w:lvlJc w:val="left"/>
+      <w:pPr>
+        <w:ind w:left="2160" w:hanging="360"/>
+      </w:pPr>
+      <w:rPr>
+        <w:rFonts w:ascii="Wingdings" w:hAnsi="Wingdings" w:hint="default"/>
+      </w:rPr>
+    </w:lvl>
+    <w:lvl w:ilvl="3" w:tplc="04090001" w:tentative="1">
+      <w:start w:val="1"/>
+      <w:numFmt w:val="bullet"/>
+      <w:lvlText w:val=""/>
+      <w:lvlJc w:val="left"/>
+      <w:pPr>
+        <w:ind w:left="2880" w:hanging="360"/>
+      </w:pPr>
+      <w:rPr>
+        <w:rFonts w:ascii="Symbol" w:hAnsi="Symbol" w:hint="default"/>
+      </w:rPr>
+    </w:lvl>
+    <w:lvl w:ilvl="4" w:tplc="04090003" w:tentative="1">
+      <w:start w:val="1"/>
+      <w:numFmt w:val="bullet"/>
+      <w:lvlText w:val="o"/>
+      <w:lvlJc w:val="left"/>
+      <w:pPr>
+        <w:ind w:left="3600" w:hanging="360"/>
+      </w:pPr>
+      <w:rPr>
+        <w:rFonts w:ascii="Courier New" w:hAnsi="Courier New" w:cs="Courier New" w:hint="default"/>
+      </w:rPr>
+    </w:lvl>
+    <w:lvl w:ilvl="5" w:tplc="04090005" w:tentative="1">
+      <w:start w:val="1"/>
+      <w:numFmt w:val="bullet"/>
+      <w:lvlText w:val=""/>
+      <w:lvlJc w:val="left"/>
+      <w:pPr>
+        <w:ind w:left="4320" w:hanging="360"/>
+      </w:pPr>
+      <w:rPr>
+        <w:rFonts w:ascii="Wingdings" w:hAnsi="Wingdings" w:hint="default"/>
+      </w:rPr>
+    </w:lvl>
+    <w:lvl w:ilvl="6" w:tplc="04090001" w:tentative="1">
+      <w:start w:val="1"/>
+      <w:numFmt w:val="bullet"/>
+      <w:lvlText w:val=""/>
+      <w:lvlJc w:val="left"/>
+      <w:pPr>
+        <w:ind w:left="5040" w:hanging="360"/>
+      </w:pPr>
+      <w:rPr>
+        <w:rFonts w:ascii="Symbol" w:hAnsi="Symbol" w:hint="default"/>
+      </w:rPr>
+    </w:lvl>
+    <w:lvl w:ilvl="7" w:tplc="04090003" w:tentative="1">
+      <w:start w:val="1"/>
+      <w:numFmt w:val="bullet"/>
+      <w:lvlText w:val="o"/>
+      <w:lvlJc w:val="left"/>
+      <w:pPr>
+        <w:ind w:left="5760" w:hanging="360"/>
+      </w:pPr>
+      <w:rPr>
+        <w:rFonts w:ascii="Courier New" w:hAnsi="Courier New" w:cs="Courier New" w:hint="default"/>
+      </w:rPr>
+    </w:lvl>
+    <w:lvl w:ilvl="8" w:tplc="04090005" w:tentative="1">
+      <w:start w:val="1"/>
+      <w:numFmt w:val="bullet"/>
+      <w:lvlText w:val=""/>
+      <w:lvlJc w:val="left"/>
+      <w:pPr>
+        <w:ind w:left="6480" w:hanging="360"/>
+      </w:pPr>
+      <w:rPr>
+        <w:rFonts w:ascii="Wingdings" w:hAnsi="Wingdings" w:hint="default"/>
+      </w:rPr>
+    </w:lvl>
+  </w:abstractNum>
+  <w:abstractNum w:abstractNumId="3" w15:restartNumberingAfterBreak="0">
     <w:nsid w:val="34641118"/>
     <w:multiLevelType w:val="hybridMultilevel"/>
     <w:tmpl w:val="13781F5C"/>
@@ -388,7 +659,7 @@
       </w:rPr>
     </w:lvl>
   </w:abstractNum>
-  <w:abstractNum w:abstractNumId="2" w15:restartNumberingAfterBreak="0">
+  <w:abstractNum w:abstractNumId="4" w15:restartNumberingAfterBreak="0">
     <w:nsid w:val="409B46E2"/>
     <w:multiLevelType w:val="hybridMultilevel"/>
     <w:tmpl w:val="13865910"/>
@@ -501,7 +772,7 @@
       </w:rPr>
     </w:lvl>
   </w:abstractNum>
-  <w:abstractNum w:abstractNumId="3" w15:restartNumberingAfterBreak="0">
+  <w:abstractNum w:abstractNumId="5" w15:restartNumberingAfterBreak="0">
     <w:nsid w:val="519F7BEA"/>
     <w:multiLevelType w:val="hybridMultilevel"/>
     <w:tmpl w:val="37A042FE"/>
@@ -614,7 +885,7 @@
       </w:rPr>
     </w:lvl>
   </w:abstractNum>
-  <w:abstractNum w:abstractNumId="4" w15:restartNumberingAfterBreak="0">
+  <w:abstractNum w:abstractNumId="6" w15:restartNumberingAfterBreak="0">
     <w:nsid w:val="51DA65E7"/>
     <w:multiLevelType w:val="hybridMultilevel"/>
     <w:tmpl w:val="4F90D3AE"/>
@@ -700,7 +971,7 @@
       </w:pPr>
     </w:lvl>
   </w:abstractNum>
-  <w:abstractNum w:abstractNumId="5" w15:restartNumberingAfterBreak="0">
+  <w:abstractNum w:abstractNumId="7" w15:restartNumberingAfterBreak="0">
     <w:nsid w:val="5FCE3D51"/>
     <w:multiLevelType w:val="hybridMultilevel"/>
     <w:tmpl w:val="023612B0"/>
@@ -813,7 +1084,7 @@
       </w:rPr>
     </w:lvl>
   </w:abstractNum>
-  <w:abstractNum w:abstractNumId="6" w15:restartNumberingAfterBreak="0">
+  <w:abstractNum w:abstractNumId="8" w15:restartNumberingAfterBreak="0">
     <w:nsid w:val="64E85CD8"/>
     <w:multiLevelType w:val="hybridMultilevel"/>
     <w:tmpl w:val="41CEDB46"/>
@@ -900,31 +1171,37 @@
     </w:lvl>
   </w:abstractNum>
   <w:num w:numId="1">
-    <w:abstractNumId w:val="0"/>
+    <w:abstractNumId w:val="1"/>
   </w:num>
   <w:num w:numId="2">
+    <w:abstractNumId w:val="8"/>
+  </w:num>
+  <w:num w:numId="3">
     <w:abstractNumId w:val="6"/>
   </w:num>
-  <w:num w:numId="3">
+  <w:num w:numId="4">
+    <w:abstractNumId w:val="5"/>
+  </w:num>
+  <w:num w:numId="5">
+    <w:abstractNumId w:val="7"/>
+  </w:num>
+  <w:num w:numId="6">
+    <w:abstractNumId w:val="3"/>
+  </w:num>
+  <w:num w:numId="7">
     <w:abstractNumId w:val="4"/>
   </w:num>
-  <w:num w:numId="4">
-    <w:abstractNumId w:val="3"/>
+  <w:num w:numId="8">
+    <w:abstractNumId w:val="2"/>
   </w:num>
-  <w:num w:numId="5">
-    <w:abstractNumId w:val="5"/>
-  </w:num>
-  <w:num w:numId="6">
-    <w:abstractNumId w:val="1"/>
-  </w:num>
-  <w:num w:numId="7">
-    <w:abstractNumId w:val="2"/>
+  <w:num w:numId="9">
+    <w:abstractNumId w:val="0"/>
   </w:num>
 </w:numbering>
 </file>
 
 <file path=word/styles.xml><?xml version="1.0" encoding="utf-8"?>
-<w:styles xmlns:mc="http://schemas.openxmlformats.org/markup-compatibility/2006" xmlns:r="http://schemas.openxmlformats.org/officeDocument/2006/relationships" xmlns:w="http://schemas.openxmlformats.org/wordprocessingml/2006/main" xmlns:w14="http://schemas.microsoft.com/office/word/2010/wordml" xmlns:w15="http://schemas.microsoft.com/office/word/2012/wordml" xmlns:w16cid="http://schemas.microsoft.com/office/word/2016/wordml/cid" xmlns:w16se="http://schemas.microsoft.com/office/word/2015/wordml/symex" mc:Ignorable="w14 w15 w16se w16cid">
+<w:styles xmlns:mc="http://schemas.openxmlformats.org/markup-compatibility/2006" xmlns:r="http://schemas.openxmlformats.org/officeDocument/2006/relationships" xmlns:w="http://schemas.openxmlformats.org/wordprocessingml/2006/main" xmlns:w14="http://schemas.microsoft.com/office/word/2010/wordml" xmlns:w15="http://schemas.microsoft.com/office/word/2012/wordml" xmlns:w16cex="http://schemas.microsoft.com/office/word/2018/wordml/cex" xmlns:w16cid="http://schemas.microsoft.com/office/word/2016/wordml/cid" xmlns:w16="http://schemas.microsoft.com/office/word/2018/wordml" xmlns:w16sdtdh="http://schemas.microsoft.com/office/word/2020/wordml/sdtdatahash" xmlns:w16se="http://schemas.microsoft.com/office/word/2015/wordml/symex" mc:Ignorable="w14 w15 w16se w16cid w16 w16cex w16sdtdh">
   <w:docDefaults>
     <w:rPrDefault>
       <w:rPr>
@@ -940,7 +1217,7 @@
       </w:pPr>
     </w:pPrDefault>
   </w:docDefaults>
-  <w:latentStyles w:defLockedState="0" w:defUIPriority="99" w:defSemiHidden="0" w:defUnhideWhenUsed="0" w:defQFormat="0" w:count="375">
+  <w:latentStyles w:defLockedState="0" w:defUIPriority="99" w:defSemiHidden="0" w:defUnhideWhenUsed="0" w:defQFormat="0" w:count="376">
     <w:lsdException w:name="Normal" w:uiPriority="0" w:qFormat="1"/>
     <w:lsdException w:name="heading 1" w:uiPriority="9" w:qFormat="1"/>
     <w:lsdException w:name="heading 2" w:semiHidden="1" w:uiPriority="9" w:unhideWhenUsed="1" w:qFormat="1"/>
@@ -1316,15 +1593,58 @@
     <w:lsdException w:name="Smart Hyperlink" w:semiHidden="1" w:unhideWhenUsed="1"/>
     <w:lsdException w:name="Hashtag" w:semiHidden="1" w:unhideWhenUsed="1"/>
     <w:lsdException w:name="Unresolved Mention" w:semiHidden="1" w:unhideWhenUsed="1"/>
+    <w:lsdException w:name="Smart Link" w:semiHidden="1" w:unhideWhenUsed="1"/>
   </w:latentStyles>
   <w:style w:type="paragraph" w:default="1" w:styleId="Normal">
     <w:name w:val="Normal"/>
     <w:qFormat/>
   </w:style>
+  <w:style w:type="paragraph" w:styleId="Titre1">
+    <w:name w:val="heading 1"/>
+    <w:basedOn w:val="Normal"/>
+    <w:next w:val="Normal"/>
+    <w:link w:val="Titre1Car"/>
+    <w:uiPriority w:val="9"/>
+    <w:qFormat/>
+    <w:rsid w:val="00885801"/>
+    <w:pPr>
+      <w:keepNext/>
+      <w:keepLines/>
+      <w:spacing w:before="240" w:after="0"/>
+      <w:outlineLvl w:val="0"/>
+    </w:pPr>
+    <w:rPr>
+      <w:rFonts w:asciiTheme="majorHAnsi" w:eastAsiaTheme="majorEastAsia" w:hAnsiTheme="majorHAnsi" w:cstheme="majorBidi"/>
+      <w:color w:val="2F5496" w:themeColor="accent1" w:themeShade="BF"/>
+      <w:sz w:val="32"/>
+      <w:szCs w:val="32"/>
+    </w:rPr>
+  </w:style>
+  <w:style w:type="paragraph" w:styleId="Titre2">
+    <w:name w:val="heading 2"/>
+    <w:basedOn w:val="Normal"/>
+    <w:next w:val="Normal"/>
+    <w:link w:val="Titre2Car"/>
+    <w:uiPriority w:val="9"/>
+    <w:unhideWhenUsed/>
+    <w:qFormat/>
+    <w:rsid w:val="00885801"/>
+    <w:pPr>
+      <w:keepNext/>
+      <w:keepLines/>
+      <w:spacing w:before="40" w:after="0"/>
+      <w:outlineLvl w:val="1"/>
+    </w:pPr>
+    <w:rPr>
+      <w:rFonts w:asciiTheme="majorHAnsi" w:eastAsiaTheme="majorEastAsia" w:hAnsiTheme="majorHAnsi" w:cstheme="majorBidi"/>
+      <w:color w:val="2F5496" w:themeColor="accent1" w:themeShade="BF"/>
+      <w:sz w:val="26"/>
+      <w:szCs w:val="26"/>
+    </w:rPr>
+  </w:style>
   <w:style w:type="character" w:default="1" w:styleId="Policepardfaut">
     <w:name w:val="Default Paragraph Font"/>
     <w:uiPriority w:val="1"/>
-    <w:semiHidden/>
     <w:unhideWhenUsed/>
   </w:style>
   <w:style w:type="table" w:default="1" w:styleId="TableauNormal">
@@ -1358,6 +1678,82 @@
       <w:ind w:left="720"/>
       <w:contextualSpacing/>
     </w:pPr>
+  </w:style>
+  <w:style w:type="character" w:customStyle="1" w:styleId="Titre2Car">
+    <w:name w:val="Titre 2 Car"/>
+    <w:basedOn w:val="Policepardfaut"/>
+    <w:link w:val="Titre2"/>
+    <w:uiPriority w:val="9"/>
+    <w:rsid w:val="00885801"/>
+    <w:rPr>
+      <w:rFonts w:asciiTheme="majorHAnsi" w:eastAsiaTheme="majorEastAsia" w:hAnsiTheme="majorHAnsi" w:cstheme="majorBidi"/>
+      <w:color w:val="2F5496" w:themeColor="accent1" w:themeShade="BF"/>
+      <w:sz w:val="26"/>
+      <w:szCs w:val="26"/>
+    </w:rPr>
+  </w:style>
+  <w:style w:type="character" w:customStyle="1" w:styleId="Titre1Car">
+    <w:name w:val="Titre 1 Car"/>
+    <w:basedOn w:val="Policepardfaut"/>
+    <w:link w:val="Titre1"/>
+    <w:uiPriority w:val="9"/>
+    <w:rsid w:val="00885801"/>
+    <w:rPr>
+      <w:rFonts w:asciiTheme="majorHAnsi" w:eastAsiaTheme="majorEastAsia" w:hAnsiTheme="majorHAnsi" w:cstheme="majorBidi"/>
+      <w:color w:val="2F5496" w:themeColor="accent1" w:themeShade="BF"/>
+      <w:sz w:val="32"/>
+      <w:szCs w:val="32"/>
+    </w:rPr>
+  </w:style>
+  <w:style w:type="paragraph" w:styleId="En-ttedetabledesmatires">
+    <w:name w:val="TOC Heading"/>
+    <w:basedOn w:val="Titre1"/>
+    <w:next w:val="Normal"/>
+    <w:uiPriority w:val="39"/>
+    <w:unhideWhenUsed/>
+    <w:qFormat/>
+    <w:rsid w:val="006612F1"/>
+    <w:pPr>
+      <w:outlineLvl w:val="9"/>
+    </w:pPr>
+    <w:rPr>
+      <w:lang w:val="en-US"/>
+    </w:rPr>
+  </w:style>
+  <w:style w:type="paragraph" w:styleId="TM1">
+    <w:name w:val="toc 1"/>
+    <w:basedOn w:val="Normal"/>
+    <w:next w:val="Normal"/>
+    <w:autoRedefine/>
+    <w:uiPriority w:val="39"/>
+    <w:unhideWhenUsed/>
+    <w:rsid w:val="006612F1"/>
+    <w:pPr>
+      <w:spacing w:after="100"/>
+    </w:pPr>
+  </w:style>
+  <w:style w:type="character" w:styleId="Lienhypertexte">
+    <w:name w:val="Hyperlink"/>
+    <w:basedOn w:val="Policepardfaut"/>
+    <w:uiPriority w:val="99"/>
+    <w:unhideWhenUsed/>
+    <w:rsid w:val="006612F1"/>
+    <w:rPr>
+      <w:color w:val="0563C1" w:themeColor="hyperlink"/>
+      <w:u w:val="single"/>
+    </w:rPr>
+  </w:style>
+  <w:style w:type="character" w:styleId="Mentionnonrsolue">
+    <w:name w:val="Unresolved Mention"/>
+    <w:basedOn w:val="Policepardfaut"/>
+    <w:uiPriority w:val="99"/>
+    <w:semiHidden/>
+    <w:unhideWhenUsed/>
+    <w:rsid w:val="00E01FFA"/>
+    <w:rPr>
+      <w:color w:val="605E5C"/>
+      <w:shd w:val="clear" w:color="auto" w:fill="E1DFDD"/>
+    </w:rPr>
   </w:style>
 </w:styles>
 </file>
@@ -1835,22 +2231,28 @@
 </file>
 
 <file path=customXml/itemProps2.xml><?xml version="1.0" encoding="utf-8"?>
-<ds:datastoreItem xmlns:ds="http://schemas.openxmlformats.org/officeDocument/2006/customXml" ds:itemID="{56CC6FC5-7E54-4C1E-95C5-D3469A48AF48}"/>
+<ds:datastoreItem xmlns:ds="http://schemas.openxmlformats.org/officeDocument/2006/customXml" ds:itemID="{56CC6FC5-7E54-4C1E-95C5-D3469A48AF48}">
+  <ds:schemaRefs>
+    <ds:schemaRef ds:uri="http://schemas.microsoft.com/office/2006/metadata/contentType"/>
+    <ds:schemaRef ds:uri="http://schemas.microsoft.com/office/2006/metadata/properties/metaAttributes"/>
+    <ds:schemaRef ds:uri="http://www.w3.org/2001/XMLSchema"/>
+    <ds:schemaRef ds:uri="http://schemas.microsoft.com/office/2006/metadata/properties"/>
+    <ds:schemaRef ds:uri="660aa4d7-c4c7-4691-a51d-dc6f1b3db1fe"/>
+    <ds:schemaRef ds:uri="http://schemas.microsoft.com/office/2006/documentManagement/types"/>
+    <ds:schemaRef ds:uri="http://schemas.microsoft.com/office/infopath/2007/PartnerControls"/>
+    <ds:schemaRef ds:uri="http://schemas.openxmlformats.org/package/2006/metadata/core-properties"/>
+    <ds:schemaRef ds:uri="http://purl.org/dc/elements/1.1/"/>
+    <ds:schemaRef ds:uri="http://purl.org/dc/terms/"/>
+    <ds:schemaRef ds:uri="http://schemas.microsoft.com/internal/obd"/>
+  </ds:schemaRefs>
+</ds:datastoreItem>
 </file>
 
 <file path=customXml/itemProps3.xml><?xml version="1.0" encoding="utf-8"?>
 <ds:datastoreItem xmlns:ds="http://schemas.openxmlformats.org/officeDocument/2006/customXml" ds:itemID="{5F9D9A57-298A-4110-847D-A8D9EF0B6AAF}">
   <ds:schemaRefs>
-    <ds:schemaRef ds:uri="2d56a1b7-d5c7-4310-ae6a-4bbdf07dc55c"/>
+    <ds:schemaRef ds:uri="http://schemas.microsoft.com/office/2006/metadata/properties"/>
     <ds:schemaRef ds:uri="http://schemas.microsoft.com/office/infopath/2007/PartnerControls"/>
-    <ds:schemaRef ds:uri="13aa77a1-73ee-4d4a-aba9-9c3502efd576"/>
-    <ds:schemaRef ds:uri="http://schemas.microsoft.com/office/2006/documentManagement/types"/>
-    <ds:schemaRef ds:uri="http://www.w3.org/XML/1998/namespace"/>
-    <ds:schemaRef ds:uri="http://purl.org/dc/dcmitype/"/>
-    <ds:schemaRef ds:uri="http://purl.org/dc/elements/1.1/"/>
-    <ds:schemaRef ds:uri="http://schemas.openxmlformats.org/package/2006/metadata/core-properties"/>
-    <ds:schemaRef ds:uri="http://schemas.microsoft.com/office/2006/metadata/properties"/>
-    <ds:schemaRef ds:uri="http://purl.org/dc/terms/"/>
   </ds:schemaRefs>
 </ds:datastoreItem>
 </file>

</xml_diff>

<commit_message>
Ajout du lien GIT dans le document
</commit_message>
<xml_diff>
--- a/Modèle_description_Lyna.docx
+++ b/Modèle_description_Lyna.docx
@@ -98,9 +98,26 @@
       <w:r>
         <w:t xml:space="preserve">Lien GIT : </w:t>
       </w:r>
-      <w:r>
-        <w:t>……….</w:t>
-      </w:r>
+      <w:hyperlink r:id="rId9" w:history="1">
+        <w:r>
+          <w:rPr>
+            <w:rStyle w:val="Lienhypertexte"/>
+          </w:rPr>
+          <w:t>https://github.com/alexkxo/tp1_applica</w:t>
+        </w:r>
+        <w:r>
+          <w:rPr>
+            <w:rStyle w:val="Lienhypertexte"/>
+          </w:rPr>
+          <w:t>t</w:t>
+        </w:r>
+        <w:r>
+          <w:rPr>
+            <w:rStyle w:val="Lienhypertexte"/>
+          </w:rPr>
+          <w:t>ions_web_transactionnelles_lyna.git</w:t>
+        </w:r>
+      </w:hyperlink>
     </w:p>
     <w:p>
       <w:pPr>
@@ -1645,6 +1662,7 @@
   <w:style w:type="character" w:default="1" w:styleId="Policepardfaut">
     <w:name w:val="Default Paragraph Font"/>
     <w:uiPriority w:val="1"/>
+    <w:semiHidden/>
     <w:unhideWhenUsed/>
   </w:style>
   <w:style w:type="table" w:default="1" w:styleId="TableauNormal">
@@ -1753,6 +1771,18 @@
     <w:rPr>
       <w:color w:val="605E5C"/>
       <w:shd w:val="clear" w:color="auto" w:fill="E1DFDD"/>
+    </w:rPr>
+  </w:style>
+  <w:style w:type="character" w:styleId="Lienhypertextesuivivisit">
+    <w:name w:val="FollowedHyperlink"/>
+    <w:basedOn w:val="Policepardfaut"/>
+    <w:uiPriority w:val="99"/>
+    <w:semiHidden/>
+    <w:unhideWhenUsed/>
+    <w:rsid w:val="00AC7948"/>
+    <w:rPr>
+      <w:color w:val="954F72" w:themeColor="followedHyperlink"/>
+      <w:u w:val="single"/>
     </w:rPr>
   </w:style>
 </w:styles>
@@ -2054,15 +2084,6 @@
 </file>
 
 <file path=customXml/item1.xml><?xml version="1.0" encoding="utf-8"?>
-<?mso-contentType ?>
-<FormTemplates xmlns="http://schemas.microsoft.com/sharepoint/v3/contenttype/forms">
-  <Display>DocumentLibraryForm</Display>
-  <Edit>DocumentLibraryForm</Edit>
-  <New>DocumentLibraryForm</New>
-</FormTemplates>
-</file>
-
-<file path=customXml/item2.xml><?xml version="1.0" encoding="utf-8"?>
 <ct:contentTypeSchema xmlns:ct="http://schemas.microsoft.com/office/2006/metadata/contentType" xmlns:ma="http://schemas.microsoft.com/office/2006/metadata/properties/metaAttributes" ct:_="" ma:_="" ma:contentTypeName="Document" ma:contentTypeID="0x0101009F33085A4FEBCE44B9A725CF37B251D9" ma:contentTypeVersion="5" ma:contentTypeDescription="Create a new document." ma:contentTypeScope="" ma:versionID="18494a952b0b62930a3640940db10f4e">
   <xsd:schema xmlns:xsd="http://www.w3.org/2001/XMLSchema" xmlns:xs="http://www.w3.org/2001/XMLSchema" xmlns:p="http://schemas.microsoft.com/office/2006/metadata/properties" xmlns:ns2="660aa4d7-c4c7-4691-a51d-dc6f1b3db1fe" targetNamespace="http://schemas.microsoft.com/office/2006/metadata/properties" ma:root="true" ma:fieldsID="b35e61d2af5a12f3f0de5ed8747376b5" ns2:_="">
     <xsd:import namespace="660aa4d7-c4c7-4691-a51d-dc6f1b3db1fe"/>
@@ -2212,25 +2233,26 @@
 </ct:contentTypeSchema>
 </file>
 
+<file path=customXml/item2.xml><?xml version="1.0" encoding="utf-8"?>
+<?mso-contentType ?>
+<FormTemplates xmlns="http://schemas.microsoft.com/sharepoint/v3/contenttype/forms">
+  <Display>DocumentLibraryForm</Display>
+  <Edit>DocumentLibraryForm</Edit>
+  <New>DocumentLibraryForm</New>
+</FormTemplates>
+</file>
+
 <file path=customXml/item3.xml><?xml version="1.0" encoding="utf-8"?>
+<b:Sources xmlns:b="http://schemas.openxmlformats.org/officeDocument/2006/bibliography" xmlns="http://schemas.openxmlformats.org/officeDocument/2006/bibliography" SelectedStyle="\APASixthEditionOfficeOnline.xsl" StyleName="APA" Version="6"/>
+</file>
+
+<file path=customXml/item4.xml><?xml version="1.0" encoding="utf-8"?>
 <p:properties xmlns:p="http://schemas.microsoft.com/office/2006/metadata/properties" xmlns:xsi="http://www.w3.org/2001/XMLSchema-instance" xmlns:pc="http://schemas.microsoft.com/office/infopath/2007/PartnerControls">
   <documentManagement/>
 </p:properties>
 </file>
 
-<file path=customXml/item4.xml><?xml version="1.0" encoding="utf-8"?>
-<b:Sources xmlns:b="http://schemas.openxmlformats.org/officeDocument/2006/bibliography" xmlns="http://schemas.openxmlformats.org/officeDocument/2006/bibliography" SelectedStyle="\APASixthEditionOfficeOnline.xsl" StyleName="APA" Version="6"/>
-</file>
-
 <file path=customXml/itemProps1.xml><?xml version="1.0" encoding="utf-8"?>
-<ds:datastoreItem xmlns:ds="http://schemas.openxmlformats.org/officeDocument/2006/customXml" ds:itemID="{C0992E4F-F172-44AA-8A21-CBA309BD1698}">
-  <ds:schemaRefs>
-    <ds:schemaRef ds:uri="http://schemas.microsoft.com/sharepoint/v3/contenttype/forms"/>
-  </ds:schemaRefs>
-</ds:datastoreItem>
-</file>
-
-<file path=customXml/itemProps2.xml><?xml version="1.0" encoding="utf-8"?>
 <ds:datastoreItem xmlns:ds="http://schemas.openxmlformats.org/officeDocument/2006/customXml" ds:itemID="{56CC6FC5-7E54-4C1E-95C5-D3469A48AF48}">
   <ds:schemaRefs>
     <ds:schemaRef ds:uri="http://schemas.microsoft.com/office/2006/metadata/contentType"/>
@@ -2248,19 +2270,27 @@
 </ds:datastoreItem>
 </file>
 
+<file path=customXml/itemProps2.xml><?xml version="1.0" encoding="utf-8"?>
+<ds:datastoreItem xmlns:ds="http://schemas.openxmlformats.org/officeDocument/2006/customXml" ds:itemID="{C0992E4F-F172-44AA-8A21-CBA309BD1698}">
+  <ds:schemaRefs>
+    <ds:schemaRef ds:uri="http://schemas.microsoft.com/sharepoint/v3/contenttype/forms"/>
+  </ds:schemaRefs>
+</ds:datastoreItem>
+</file>
+
 <file path=customXml/itemProps3.xml><?xml version="1.0" encoding="utf-8"?>
+<ds:datastoreItem xmlns:ds="http://schemas.openxmlformats.org/officeDocument/2006/customXml" ds:itemID="{D1DE36EF-4AAE-41BD-9C95-89A338AA9BFA}">
+  <ds:schemaRefs>
+    <ds:schemaRef ds:uri="http://schemas.openxmlformats.org/officeDocument/2006/bibliography"/>
+  </ds:schemaRefs>
+</ds:datastoreItem>
+</file>
+
+<file path=customXml/itemProps4.xml><?xml version="1.0" encoding="utf-8"?>
 <ds:datastoreItem xmlns:ds="http://schemas.openxmlformats.org/officeDocument/2006/customXml" ds:itemID="{5F9D9A57-298A-4110-847D-A8D9EF0B6AAF}">
   <ds:schemaRefs>
     <ds:schemaRef ds:uri="http://schemas.microsoft.com/office/2006/metadata/properties"/>
     <ds:schemaRef ds:uri="http://schemas.microsoft.com/office/infopath/2007/PartnerControls"/>
   </ds:schemaRefs>
 </ds:datastoreItem>
-</file>
-
-<file path=customXml/itemProps4.xml><?xml version="1.0" encoding="utf-8"?>
-<ds:datastoreItem xmlns:ds="http://schemas.openxmlformats.org/officeDocument/2006/customXml" ds:itemID="{D1DE36EF-4AAE-41BD-9C95-89A338AA9BFA}">
-  <ds:schemaRefs>
-    <ds:schemaRef ds:uri="http://schemas.openxmlformats.org/officeDocument/2006/bibliography"/>
-  </ds:schemaRefs>
-</ds:datastoreItem>
 </file>
</xml_diff>

<commit_message>
Insertion d'une table des matières dans le document
</commit_message>
<xml_diff>
--- a/Modèle_description_Lyna.docx
+++ b/Modèle_description_Lyna.docx
@@ -2,11 +2,638 @@
 <file path=word/document.xml><?xml version="1.0" encoding="utf-8"?>
 <w:document xmlns:wpc="http://schemas.microsoft.com/office/word/2010/wordprocessingCanvas" xmlns:cx="http://schemas.microsoft.com/office/drawing/2014/chartex" xmlns:cx1="http://schemas.microsoft.com/office/drawing/2015/9/8/chartex" xmlns:cx2="http://schemas.microsoft.com/office/drawing/2015/10/21/chartex" xmlns:cx3="http://schemas.microsoft.com/office/drawing/2016/5/9/chartex" xmlns:cx4="http://schemas.microsoft.com/office/drawing/2016/5/10/chartex" xmlns:cx5="http://schemas.microsoft.com/office/drawing/2016/5/11/chartex" xmlns:cx6="http://schemas.microsoft.com/office/drawing/2016/5/12/chartex" xmlns:cx7="http://schemas.microsoft.com/office/drawing/2016/5/13/chartex" xmlns:cx8="http://schemas.microsoft.com/office/drawing/2016/5/14/chartex" xmlns:mc="http://schemas.openxmlformats.org/markup-compatibility/2006" xmlns:aink="http://schemas.microsoft.com/office/drawing/2016/ink" xmlns:am3d="http://schemas.microsoft.com/office/drawing/2017/model3d" xmlns:o="urn:schemas-microsoft-com:office:office" xmlns:r="http://schemas.openxmlformats.org/officeDocument/2006/relationships" xmlns:m="http://schemas.openxmlformats.org/officeDocument/2006/math" xmlns:v="urn:schemas-microsoft-com:vml" xmlns:wp14="http://schemas.microsoft.com/office/word/2010/wordprocessingDrawing" xmlns:wp="http://schemas.openxmlformats.org/drawingml/2006/wordprocessingDrawing" xmlns:w10="urn:schemas-microsoft-com:office:word" xmlns:w="http://schemas.openxmlformats.org/wordprocessingml/2006/main" xmlns:w14="http://schemas.microsoft.com/office/word/2010/wordml" xmlns:w15="http://schemas.microsoft.com/office/word/2012/wordml" xmlns:w16cex="http://schemas.microsoft.com/office/word/2018/wordml/cex" xmlns:w16cid="http://schemas.microsoft.com/office/word/2016/wordml/cid" xmlns:w16="http://schemas.microsoft.com/office/word/2018/wordml" xmlns:w16sdtdh="http://schemas.microsoft.com/office/word/2020/wordml/sdtdatahash" xmlns:w16se="http://schemas.microsoft.com/office/word/2015/wordml/symex" xmlns:wpg="http://schemas.microsoft.com/office/word/2010/wordprocessingGroup" xmlns:wpi="http://schemas.microsoft.com/office/word/2010/wordprocessingInk" xmlns:wne="http://schemas.microsoft.com/office/word/2006/wordml" xmlns:wps="http://schemas.microsoft.com/office/word/2010/wordprocessingShape" mc:Ignorable="w14 w15 w16se w16cid w16 w16cex w16sdtdh wp14">
   <w:body>
+    <w:sdt>
+      <w:sdtPr>
+        <w:rPr>
+          <w:lang w:val="fr-FR"/>
+        </w:rPr>
+        <w:id w:val="1445424502"/>
+        <w:docPartObj>
+          <w:docPartGallery w:val="Table of Contents"/>
+          <w:docPartUnique/>
+        </w:docPartObj>
+      </w:sdtPr>
+      <w:sdtEndPr>
+        <w:rPr>
+          <w:rFonts w:asciiTheme="minorHAnsi" w:eastAsiaTheme="minorHAnsi" w:hAnsiTheme="minorHAnsi" w:cstheme="minorBidi"/>
+          <w:b/>
+          <w:bCs/>
+          <w:color w:val="auto"/>
+          <w:sz w:val="22"/>
+          <w:szCs w:val="22"/>
+        </w:rPr>
+      </w:sdtEndPr>
+      <w:sdtContent>
+        <w:p>
+          <w:pPr>
+            <w:pStyle w:val="En-ttedetabledesmatires"/>
+          </w:pPr>
+          <w:r>
+            <w:rPr>
+              <w:lang w:val="fr-FR"/>
+            </w:rPr>
+            <w:t>Table des matières</w:t>
+          </w:r>
+        </w:p>
+        <w:p>
+          <w:pPr>
+            <w:pStyle w:val="TM1"/>
+            <w:tabs>
+              <w:tab w:val="right" w:leader="dot" w:pos="9062"/>
+            </w:tabs>
+            <w:rPr>
+              <w:rFonts w:eastAsiaTheme="minorEastAsia"/>
+              <w:noProof/>
+              <w:lang w:val="en-US"/>
+            </w:rPr>
+          </w:pPr>
+          <w:r>
+            <w:fldChar w:fldCharType="begin"/>
+          </w:r>
+          <w:r>
+            <w:instrText xml:space="preserve"> TOC \o "1-3" \h \z \u </w:instrText>
+          </w:r>
+          <w:r>
+            <w:fldChar w:fldCharType="separate"/>
+          </w:r>
+          <w:hyperlink w:anchor="_Toc94639568" w:history="1">
+            <w:r>
+              <w:rPr>
+                <w:rStyle w:val="Lienhypertexte"/>
+                <w:noProof/>
+              </w:rPr>
+              <w:t>Présentation des noms des membres de l’équipe</w:t>
+            </w:r>
+            <w:r>
+              <w:rPr>
+                <w:noProof/>
+                <w:webHidden/>
+              </w:rPr>
+              <w:tab/>
+            </w:r>
+            <w:r>
+              <w:rPr>
+                <w:noProof/>
+                <w:webHidden/>
+              </w:rPr>
+              <w:fldChar w:fldCharType="begin"/>
+            </w:r>
+            <w:r>
+              <w:rPr>
+                <w:noProof/>
+                <w:webHidden/>
+              </w:rPr>
+              <w:instrText xml:space="preserve"> PAGEREF _Toc94639568 \h </w:instrText>
+            </w:r>
+            <w:r>
+              <w:rPr>
+                <w:noProof/>
+                <w:webHidden/>
+              </w:rPr>
+            </w:r>
+            <w:r>
+              <w:rPr>
+                <w:noProof/>
+                <w:webHidden/>
+              </w:rPr>
+              <w:fldChar w:fldCharType="separate"/>
+            </w:r>
+            <w:r>
+              <w:rPr>
+                <w:noProof/>
+                <w:webHidden/>
+              </w:rPr>
+              <w:t>2</w:t>
+            </w:r>
+            <w:r>
+              <w:rPr>
+                <w:noProof/>
+                <w:webHidden/>
+              </w:rPr>
+              <w:fldChar w:fldCharType="end"/>
+            </w:r>
+          </w:hyperlink>
+        </w:p>
+        <w:p>
+          <w:pPr>
+            <w:pStyle w:val="TM1"/>
+            <w:tabs>
+              <w:tab w:val="right" w:leader="dot" w:pos="9062"/>
+            </w:tabs>
+            <w:rPr>
+              <w:rFonts w:eastAsiaTheme="minorEastAsia"/>
+              <w:noProof/>
+              <w:lang w:val="en-US"/>
+            </w:rPr>
+          </w:pPr>
+          <w:hyperlink w:anchor="_Toc94639569" w:history="1">
+            <w:r>
+              <w:rPr>
+                <w:rStyle w:val="Lienhypertexte"/>
+                <w:noProof/>
+              </w:rPr>
+              <w:t>Présentation du site web avec le nom choisi au site</w:t>
+            </w:r>
+            <w:r>
+              <w:rPr>
+                <w:noProof/>
+                <w:webHidden/>
+              </w:rPr>
+              <w:tab/>
+            </w:r>
+            <w:r>
+              <w:rPr>
+                <w:noProof/>
+                <w:webHidden/>
+              </w:rPr>
+              <w:fldChar w:fldCharType="begin"/>
+            </w:r>
+            <w:r>
+              <w:rPr>
+                <w:noProof/>
+                <w:webHidden/>
+              </w:rPr>
+              <w:instrText xml:space="preserve"> PAGEREF _Toc94639569 \h </w:instrText>
+            </w:r>
+            <w:r>
+              <w:rPr>
+                <w:noProof/>
+                <w:webHidden/>
+              </w:rPr>
+            </w:r>
+            <w:r>
+              <w:rPr>
+                <w:noProof/>
+                <w:webHidden/>
+              </w:rPr>
+              <w:fldChar w:fldCharType="separate"/>
+            </w:r>
+            <w:r>
+              <w:rPr>
+                <w:noProof/>
+                <w:webHidden/>
+              </w:rPr>
+              <w:t>2</w:t>
+            </w:r>
+            <w:r>
+              <w:rPr>
+                <w:noProof/>
+                <w:webHidden/>
+              </w:rPr>
+              <w:fldChar w:fldCharType="end"/>
+            </w:r>
+          </w:hyperlink>
+        </w:p>
+        <w:p>
+          <w:pPr>
+            <w:pStyle w:val="TM1"/>
+            <w:tabs>
+              <w:tab w:val="right" w:leader="dot" w:pos="9062"/>
+            </w:tabs>
+            <w:rPr>
+              <w:rFonts w:eastAsiaTheme="minorEastAsia"/>
+              <w:noProof/>
+              <w:lang w:val="en-US"/>
+            </w:rPr>
+          </w:pPr>
+          <w:hyperlink w:anchor="_Toc94639570" w:history="1">
+            <w:r>
+              <w:rPr>
+                <w:rStyle w:val="Lienhypertexte"/>
+                <w:noProof/>
+              </w:rPr>
+              <w:t>Description</w:t>
+            </w:r>
+            <w:r>
+              <w:rPr>
+                <w:noProof/>
+                <w:webHidden/>
+              </w:rPr>
+              <w:tab/>
+            </w:r>
+            <w:r>
+              <w:rPr>
+                <w:noProof/>
+                <w:webHidden/>
+              </w:rPr>
+              <w:fldChar w:fldCharType="begin"/>
+            </w:r>
+            <w:r>
+              <w:rPr>
+                <w:noProof/>
+                <w:webHidden/>
+              </w:rPr>
+              <w:instrText xml:space="preserve"> PAGEREF _Toc94639570 \h </w:instrText>
+            </w:r>
+            <w:r>
+              <w:rPr>
+                <w:noProof/>
+                <w:webHidden/>
+              </w:rPr>
+            </w:r>
+            <w:r>
+              <w:rPr>
+                <w:noProof/>
+                <w:webHidden/>
+              </w:rPr>
+              <w:fldChar w:fldCharType="separate"/>
+            </w:r>
+            <w:r>
+              <w:rPr>
+                <w:noProof/>
+                <w:webHidden/>
+              </w:rPr>
+              <w:t>2</w:t>
+            </w:r>
+            <w:r>
+              <w:rPr>
+                <w:noProof/>
+                <w:webHidden/>
+              </w:rPr>
+              <w:fldChar w:fldCharType="end"/>
+            </w:r>
+          </w:hyperlink>
+        </w:p>
+        <w:p>
+          <w:pPr>
+            <w:pStyle w:val="TM1"/>
+            <w:tabs>
+              <w:tab w:val="right" w:leader="dot" w:pos="9062"/>
+            </w:tabs>
+            <w:rPr>
+              <w:rFonts w:eastAsiaTheme="minorEastAsia"/>
+              <w:noProof/>
+              <w:lang w:val="en-US"/>
+            </w:rPr>
+          </w:pPr>
+          <w:hyperlink w:anchor="_Toc94639571" w:history="1">
+            <w:r>
+              <w:rPr>
+                <w:rStyle w:val="Lienhypertexte"/>
+                <w:noProof/>
+              </w:rPr>
+              <w:t>Prototype des pages du site</w:t>
+            </w:r>
+            <w:r>
+              <w:rPr>
+                <w:noProof/>
+                <w:webHidden/>
+              </w:rPr>
+              <w:tab/>
+            </w:r>
+            <w:r>
+              <w:rPr>
+                <w:noProof/>
+                <w:webHidden/>
+              </w:rPr>
+              <w:fldChar w:fldCharType="begin"/>
+            </w:r>
+            <w:r>
+              <w:rPr>
+                <w:noProof/>
+                <w:webHidden/>
+              </w:rPr>
+              <w:instrText xml:space="preserve"> PAGEREF _Toc94639571 \h </w:instrText>
+            </w:r>
+            <w:r>
+              <w:rPr>
+                <w:noProof/>
+                <w:webHidden/>
+              </w:rPr>
+            </w:r>
+            <w:r>
+              <w:rPr>
+                <w:noProof/>
+                <w:webHidden/>
+              </w:rPr>
+              <w:fldChar w:fldCharType="separate"/>
+            </w:r>
+            <w:r>
+              <w:rPr>
+                <w:noProof/>
+                <w:webHidden/>
+              </w:rPr>
+              <w:t>2</w:t>
+            </w:r>
+            <w:r>
+              <w:rPr>
+                <w:noProof/>
+                <w:webHidden/>
+              </w:rPr>
+              <w:fldChar w:fldCharType="end"/>
+            </w:r>
+          </w:hyperlink>
+        </w:p>
+        <w:p>
+          <w:pPr>
+            <w:pStyle w:val="TM1"/>
+            <w:tabs>
+              <w:tab w:val="right" w:leader="dot" w:pos="9062"/>
+            </w:tabs>
+            <w:rPr>
+              <w:rFonts w:eastAsiaTheme="minorEastAsia"/>
+              <w:noProof/>
+              <w:lang w:val="en-US"/>
+            </w:rPr>
+          </w:pPr>
+          <w:hyperlink w:anchor="_Toc94639572" w:history="1">
+            <w:r>
+              <w:rPr>
+                <w:rStyle w:val="Lienhypertexte"/>
+                <w:noProof/>
+              </w:rPr>
+              <w:t>Modèle de base de données</w:t>
+            </w:r>
+            <w:r>
+              <w:rPr>
+                <w:noProof/>
+                <w:webHidden/>
+              </w:rPr>
+              <w:tab/>
+            </w:r>
+            <w:r>
+              <w:rPr>
+                <w:noProof/>
+                <w:webHidden/>
+              </w:rPr>
+              <w:fldChar w:fldCharType="begin"/>
+            </w:r>
+            <w:r>
+              <w:rPr>
+                <w:noProof/>
+                <w:webHidden/>
+              </w:rPr>
+              <w:instrText xml:space="preserve"> PAGEREF _Toc94639572 \h </w:instrText>
+            </w:r>
+            <w:r>
+              <w:rPr>
+                <w:noProof/>
+                <w:webHidden/>
+              </w:rPr>
+            </w:r>
+            <w:r>
+              <w:rPr>
+                <w:noProof/>
+                <w:webHidden/>
+              </w:rPr>
+              <w:fldChar w:fldCharType="separate"/>
+            </w:r>
+            <w:r>
+              <w:rPr>
+                <w:noProof/>
+                <w:webHidden/>
+              </w:rPr>
+              <w:t>2</w:t>
+            </w:r>
+            <w:r>
+              <w:rPr>
+                <w:noProof/>
+                <w:webHidden/>
+              </w:rPr>
+              <w:fldChar w:fldCharType="end"/>
+            </w:r>
+          </w:hyperlink>
+        </w:p>
+        <w:p>
+          <w:pPr>
+            <w:pStyle w:val="TM1"/>
+            <w:tabs>
+              <w:tab w:val="right" w:leader="dot" w:pos="9062"/>
+            </w:tabs>
+            <w:rPr>
+              <w:rFonts w:eastAsiaTheme="minorEastAsia"/>
+              <w:noProof/>
+              <w:lang w:val="en-US"/>
+            </w:rPr>
+          </w:pPr>
+          <w:hyperlink w:anchor="_Toc94639573" w:history="1">
+            <w:r>
+              <w:rPr>
+                <w:rStyle w:val="Lienhypertexte"/>
+                <w:noProof/>
+              </w:rPr>
+              <w:t>Fonctionnalités implémentées pour la première remise avec nomination du réalisateur</w:t>
+            </w:r>
+            <w:r>
+              <w:rPr>
+                <w:noProof/>
+                <w:webHidden/>
+              </w:rPr>
+              <w:tab/>
+            </w:r>
+            <w:r>
+              <w:rPr>
+                <w:noProof/>
+                <w:webHidden/>
+              </w:rPr>
+              <w:fldChar w:fldCharType="begin"/>
+            </w:r>
+            <w:r>
+              <w:rPr>
+                <w:noProof/>
+                <w:webHidden/>
+              </w:rPr>
+              <w:instrText xml:space="preserve"> PAGEREF _Toc94639573 \h </w:instrText>
+            </w:r>
+            <w:r>
+              <w:rPr>
+                <w:noProof/>
+                <w:webHidden/>
+              </w:rPr>
+            </w:r>
+            <w:r>
+              <w:rPr>
+                <w:noProof/>
+                <w:webHidden/>
+              </w:rPr>
+              <w:fldChar w:fldCharType="separate"/>
+            </w:r>
+            <w:r>
+              <w:rPr>
+                <w:noProof/>
+                <w:webHidden/>
+              </w:rPr>
+              <w:t>2</w:t>
+            </w:r>
+            <w:r>
+              <w:rPr>
+                <w:noProof/>
+                <w:webHidden/>
+              </w:rPr>
+              <w:fldChar w:fldCharType="end"/>
+            </w:r>
+          </w:hyperlink>
+        </w:p>
+        <w:p>
+          <w:pPr>
+            <w:pStyle w:val="TM1"/>
+            <w:tabs>
+              <w:tab w:val="right" w:leader="dot" w:pos="9062"/>
+            </w:tabs>
+            <w:rPr>
+              <w:rFonts w:eastAsiaTheme="minorEastAsia"/>
+              <w:noProof/>
+              <w:lang w:val="en-US"/>
+            </w:rPr>
+          </w:pPr>
+          <w:hyperlink w:anchor="_Toc94639574" w:history="1">
+            <w:r>
+              <w:rPr>
+                <w:rStyle w:val="Lienhypertexte"/>
+                <w:noProof/>
+              </w:rPr>
+              <w:t>Fonctionnalités futures</w:t>
+            </w:r>
+            <w:r>
+              <w:rPr>
+                <w:noProof/>
+                <w:webHidden/>
+              </w:rPr>
+              <w:tab/>
+            </w:r>
+            <w:r>
+              <w:rPr>
+                <w:noProof/>
+                <w:webHidden/>
+              </w:rPr>
+              <w:fldChar w:fldCharType="begin"/>
+            </w:r>
+            <w:r>
+              <w:rPr>
+                <w:noProof/>
+                <w:webHidden/>
+              </w:rPr>
+              <w:instrText xml:space="preserve"> PAGEREF _Toc94639574 \h </w:instrText>
+            </w:r>
+            <w:r>
+              <w:rPr>
+                <w:noProof/>
+                <w:webHidden/>
+              </w:rPr>
+            </w:r>
+            <w:r>
+              <w:rPr>
+                <w:noProof/>
+                <w:webHidden/>
+              </w:rPr>
+              <w:fldChar w:fldCharType="separate"/>
+            </w:r>
+            <w:r>
+              <w:rPr>
+                <w:noProof/>
+                <w:webHidden/>
+              </w:rPr>
+              <w:t>2</w:t>
+            </w:r>
+            <w:r>
+              <w:rPr>
+                <w:noProof/>
+                <w:webHidden/>
+              </w:rPr>
+              <w:fldChar w:fldCharType="end"/>
+            </w:r>
+          </w:hyperlink>
+        </w:p>
+        <w:p>
+          <w:pPr>
+            <w:pStyle w:val="TM1"/>
+            <w:tabs>
+              <w:tab w:val="right" w:leader="dot" w:pos="9062"/>
+            </w:tabs>
+            <w:rPr>
+              <w:rFonts w:eastAsiaTheme="minorEastAsia"/>
+              <w:noProof/>
+              <w:lang w:val="en-US"/>
+            </w:rPr>
+          </w:pPr>
+          <w:hyperlink w:anchor="_Toc94639575" w:history="1">
+            <w:r>
+              <w:rPr>
+                <w:rStyle w:val="Lienhypertexte"/>
+                <w:noProof/>
+              </w:rPr>
+              <w:t>Modules utilisés</w:t>
+            </w:r>
+            <w:r>
+              <w:rPr>
+                <w:noProof/>
+                <w:webHidden/>
+              </w:rPr>
+              <w:tab/>
+            </w:r>
+            <w:r>
+              <w:rPr>
+                <w:noProof/>
+                <w:webHidden/>
+              </w:rPr>
+              <w:fldChar w:fldCharType="begin"/>
+            </w:r>
+            <w:r>
+              <w:rPr>
+                <w:noProof/>
+                <w:webHidden/>
+              </w:rPr>
+              <w:instrText xml:space="preserve"> PAGEREF _Toc94639575 \h </w:instrText>
+            </w:r>
+            <w:r>
+              <w:rPr>
+                <w:noProof/>
+                <w:webHidden/>
+              </w:rPr>
+            </w:r>
+            <w:r>
+              <w:rPr>
+                <w:noProof/>
+                <w:webHidden/>
+              </w:rPr>
+              <w:fldChar w:fldCharType="separate"/>
+            </w:r>
+            <w:r>
+              <w:rPr>
+                <w:noProof/>
+                <w:webHidden/>
+              </w:rPr>
+              <w:t>2</w:t>
+            </w:r>
+            <w:r>
+              <w:rPr>
+                <w:noProof/>
+                <w:webHidden/>
+              </w:rPr>
+              <w:fldChar w:fldCharType="end"/>
+            </w:r>
+          </w:hyperlink>
+        </w:p>
+        <w:p>
+          <w:r>
+            <w:rPr>
+              <w:b/>
+              <w:bCs/>
+              <w:lang w:val="fr-FR"/>
+            </w:rPr>
+            <w:fldChar w:fldCharType="end"/>
+          </w:r>
+        </w:p>
+      </w:sdtContent>
+    </w:sdt>
     <w:p>
       <w:pPr>
         <w:pStyle w:val="Titre1"/>
-      </w:pPr>
+        <w:sectPr>
+          <w:pgSz w:w="11906" w:h="16838"/>
+          <w:pgMar w:top="1417" w:right="1417" w:bottom="1417" w:left="1417" w:header="708" w:footer="708" w:gutter="0"/>
+          <w:cols w:space="708"/>
+          <w:docGrid w:linePitch="360"/>
+        </w:sectPr>
+      </w:pPr>
+    </w:p>
+    <w:p>
+      <w:pPr>
+        <w:pStyle w:val="Titre1"/>
+      </w:pPr>
+      <w:bookmarkStart w:id="0" w:name="_Toc94639568"/>
       <w:r>
+        <w:lastRenderedPageBreak/>
         <w:t>Présentation des n</w:t>
       </w:r>
       <w:r>
@@ -15,6 +642,7 @@
       <w:r>
         <w:t>membres de l’équipe</w:t>
       </w:r>
+      <w:bookmarkEnd w:id="0"/>
     </w:p>
     <w:p>
       <w:pPr>
@@ -78,6 +706,7 @@
       <w:pPr>
         <w:pStyle w:val="Titre1"/>
       </w:pPr>
+      <w:bookmarkStart w:id="1" w:name="_Toc94639569"/>
       <w:r>
         <w:t>Présentation</w:t>
       </w:r>
@@ -90,6 +719,7 @@
       <w:r>
         <w:t xml:space="preserve"> au site</w:t>
       </w:r>
+      <w:bookmarkEnd w:id="1"/>
     </w:p>
     <w:p>
       <w:pPr>
@@ -103,19 +733,7 @@
           <w:rPr>
             <w:rStyle w:val="Lienhypertexte"/>
           </w:rPr>
-          <w:t>https://github.com/alexkxo/tp1_applica</w:t>
-        </w:r>
-        <w:r>
-          <w:rPr>
-            <w:rStyle w:val="Lienhypertexte"/>
-          </w:rPr>
-          <w:t>t</w:t>
-        </w:r>
-        <w:r>
-          <w:rPr>
-            <w:rStyle w:val="Lienhypertexte"/>
-          </w:rPr>
-          <w:t>ions_web_transactionnelles_lyna.git</w:t>
+          <w:t>https://github.com/alexkxo/tp1_applications_web_transactionnelles_lyna.git</w:t>
         </w:r>
       </w:hyperlink>
     </w:p>
@@ -123,9 +741,11 @@
       <w:pPr>
         <w:pStyle w:val="Titre1"/>
       </w:pPr>
+      <w:bookmarkStart w:id="2" w:name="_Toc94639570"/>
       <w:r>
         <w:t>Description</w:t>
       </w:r>
+      <w:bookmarkEnd w:id="2"/>
     </w:p>
     <w:p>
       <w:pPr>
@@ -136,12 +756,14 @@
       <w:pPr>
         <w:pStyle w:val="Titre1"/>
       </w:pPr>
+      <w:bookmarkStart w:id="3" w:name="_Toc94639571"/>
       <w:r>
         <w:t xml:space="preserve">Prototype des pages </w:t>
       </w:r>
       <w:r>
         <w:t>du site</w:t>
       </w:r>
+      <w:bookmarkEnd w:id="3"/>
     </w:p>
     <w:p>
       <w:pPr>
@@ -152,6 +774,7 @@
       <w:pPr>
         <w:pStyle w:val="Titre1"/>
       </w:pPr>
+      <w:bookmarkStart w:id="4" w:name="_Toc94639572"/>
       <w:r>
         <w:t>Modèle</w:t>
       </w:r>
@@ -167,6 +790,7 @@
       <w:r>
         <w:t>s</w:t>
       </w:r>
+      <w:bookmarkEnd w:id="4"/>
     </w:p>
     <w:p>
       <w:pPr>
@@ -177,6 +801,7 @@
       <w:pPr>
         <w:pStyle w:val="Titre1"/>
       </w:pPr>
+      <w:bookmarkStart w:id="5" w:name="_Toc94639573"/>
       <w:r>
         <w:t>Fonctionnalité</w:t>
       </w:r>
@@ -195,6 +820,7 @@
       <w:r>
         <w:t>pour la première remise avec nomination du réalisateur</w:t>
       </w:r>
+      <w:bookmarkEnd w:id="5"/>
     </w:p>
     <w:p>
       <w:pPr>
@@ -209,9 +835,11 @@
       <w:pPr>
         <w:pStyle w:val="Titre1"/>
       </w:pPr>
+      <w:bookmarkStart w:id="6" w:name="_Toc94639574"/>
       <w:r>
         <w:t>Fonctionnalités futures</w:t>
       </w:r>
+      <w:bookmarkEnd w:id="6"/>
     </w:p>
     <w:p>
       <w:pPr>
@@ -226,9 +854,11 @@
       <w:pPr>
         <w:pStyle w:val="Titre1"/>
       </w:pPr>
+      <w:bookmarkStart w:id="7" w:name="_Toc94639575"/>
       <w:r>
         <w:t>Modules utilisés</w:t>
       </w:r>
+      <w:bookmarkEnd w:id="7"/>
     </w:p>
     <w:p>
       <w:pPr>
@@ -2084,6 +2714,25 @@
 </file>
 
 <file path=customXml/item1.xml><?xml version="1.0" encoding="utf-8"?>
+<p:properties xmlns:p="http://schemas.microsoft.com/office/2006/metadata/properties" xmlns:xsi="http://www.w3.org/2001/XMLSchema-instance" xmlns:pc="http://schemas.microsoft.com/office/infopath/2007/PartnerControls">
+  <documentManagement/>
+</p:properties>
+</file>
+
+<file path=customXml/item2.xml><?xml version="1.0" encoding="utf-8"?>
+<b:Sources xmlns:b="http://schemas.openxmlformats.org/officeDocument/2006/bibliography" xmlns="http://schemas.openxmlformats.org/officeDocument/2006/bibliography" SelectedStyle="\APASixthEditionOfficeOnline.xsl" StyleName="APA" Version="6"/>
+</file>
+
+<file path=customXml/item3.xml><?xml version="1.0" encoding="utf-8"?>
+<?mso-contentType ?>
+<FormTemplates xmlns="http://schemas.microsoft.com/sharepoint/v3/contenttype/forms">
+  <Display>DocumentLibraryForm</Display>
+  <Edit>DocumentLibraryForm</Edit>
+  <New>DocumentLibraryForm</New>
+</FormTemplates>
+</file>
+
+<file path=customXml/item4.xml><?xml version="1.0" encoding="utf-8"?>
 <ct:contentTypeSchema xmlns:ct="http://schemas.microsoft.com/office/2006/metadata/contentType" xmlns:ma="http://schemas.microsoft.com/office/2006/metadata/properties/metaAttributes" ct:_="" ma:_="" ma:contentTypeName="Document" ma:contentTypeID="0x0101009F33085A4FEBCE44B9A725CF37B251D9" ma:contentTypeVersion="5" ma:contentTypeDescription="Create a new document." ma:contentTypeScope="" ma:versionID="18494a952b0b62930a3640940db10f4e">
   <xsd:schema xmlns:xsd="http://www.w3.org/2001/XMLSchema" xmlns:xs="http://www.w3.org/2001/XMLSchema" xmlns:p="http://schemas.microsoft.com/office/2006/metadata/properties" xmlns:ns2="660aa4d7-c4c7-4691-a51d-dc6f1b3db1fe" targetNamespace="http://schemas.microsoft.com/office/2006/metadata/properties" ma:root="true" ma:fieldsID="b35e61d2af5a12f3f0de5ed8747376b5" ns2:_="">
     <xsd:import namespace="660aa4d7-c4c7-4691-a51d-dc6f1b3db1fe"/>
@@ -2233,26 +2882,32 @@
 </ct:contentTypeSchema>
 </file>
 
-<file path=customXml/item2.xml><?xml version="1.0" encoding="utf-8"?>
-<?mso-contentType ?>
-<FormTemplates xmlns="http://schemas.microsoft.com/sharepoint/v3/contenttype/forms">
-  <Display>DocumentLibraryForm</Display>
-  <Edit>DocumentLibraryForm</Edit>
-  <New>DocumentLibraryForm</New>
-</FormTemplates>
+<file path=customXml/itemProps1.xml><?xml version="1.0" encoding="utf-8"?>
+<ds:datastoreItem xmlns:ds="http://schemas.openxmlformats.org/officeDocument/2006/customXml" ds:itemID="{5F9D9A57-298A-4110-847D-A8D9EF0B6AAF}">
+  <ds:schemaRefs>
+    <ds:schemaRef ds:uri="http://schemas.microsoft.com/office/2006/metadata/properties"/>
+    <ds:schemaRef ds:uri="http://schemas.microsoft.com/office/infopath/2007/PartnerControls"/>
+  </ds:schemaRefs>
+</ds:datastoreItem>
 </file>
 
-<file path=customXml/item3.xml><?xml version="1.0" encoding="utf-8"?>
-<b:Sources xmlns:b="http://schemas.openxmlformats.org/officeDocument/2006/bibliography" xmlns="http://schemas.openxmlformats.org/officeDocument/2006/bibliography" SelectedStyle="\APASixthEditionOfficeOnline.xsl" StyleName="APA" Version="6"/>
+<file path=customXml/itemProps2.xml><?xml version="1.0" encoding="utf-8"?>
+<ds:datastoreItem xmlns:ds="http://schemas.openxmlformats.org/officeDocument/2006/customXml" ds:itemID="{D1DE36EF-4AAE-41BD-9C95-89A338AA9BFA}">
+  <ds:schemaRefs>
+    <ds:schemaRef ds:uri="http://schemas.openxmlformats.org/officeDocument/2006/bibliography"/>
+  </ds:schemaRefs>
+</ds:datastoreItem>
 </file>
 
-<file path=customXml/item4.xml><?xml version="1.0" encoding="utf-8"?>
-<p:properties xmlns:p="http://schemas.microsoft.com/office/2006/metadata/properties" xmlns:xsi="http://www.w3.org/2001/XMLSchema-instance" xmlns:pc="http://schemas.microsoft.com/office/infopath/2007/PartnerControls">
-  <documentManagement/>
-</p:properties>
+<file path=customXml/itemProps3.xml><?xml version="1.0" encoding="utf-8"?>
+<ds:datastoreItem xmlns:ds="http://schemas.openxmlformats.org/officeDocument/2006/customXml" ds:itemID="{C0992E4F-F172-44AA-8A21-CBA309BD1698}">
+  <ds:schemaRefs>
+    <ds:schemaRef ds:uri="http://schemas.microsoft.com/sharepoint/v3/contenttype/forms"/>
+  </ds:schemaRefs>
+</ds:datastoreItem>
 </file>
 
-<file path=customXml/itemProps1.xml><?xml version="1.0" encoding="utf-8"?>
+<file path=customXml/itemProps4.xml><?xml version="1.0" encoding="utf-8"?>
 <ds:datastoreItem xmlns:ds="http://schemas.openxmlformats.org/officeDocument/2006/customXml" ds:itemID="{56CC6FC5-7E54-4C1E-95C5-D3469A48AF48}">
   <ds:schemaRefs>
     <ds:schemaRef ds:uri="http://schemas.microsoft.com/office/2006/metadata/contentType"/>
@@ -2268,29 +2923,4 @@
     <ds:schemaRef ds:uri="http://schemas.microsoft.com/internal/obd"/>
   </ds:schemaRefs>
 </ds:datastoreItem>
-</file>
-
-<file path=customXml/itemProps2.xml><?xml version="1.0" encoding="utf-8"?>
-<ds:datastoreItem xmlns:ds="http://schemas.openxmlformats.org/officeDocument/2006/customXml" ds:itemID="{C0992E4F-F172-44AA-8A21-CBA309BD1698}">
-  <ds:schemaRefs>
-    <ds:schemaRef ds:uri="http://schemas.microsoft.com/sharepoint/v3/contenttype/forms"/>
-  </ds:schemaRefs>
-</ds:datastoreItem>
-</file>
-
-<file path=customXml/itemProps3.xml><?xml version="1.0" encoding="utf-8"?>
-<ds:datastoreItem xmlns:ds="http://schemas.openxmlformats.org/officeDocument/2006/customXml" ds:itemID="{D1DE36EF-4AAE-41BD-9C95-89A338AA9BFA}">
-  <ds:schemaRefs>
-    <ds:schemaRef ds:uri="http://schemas.openxmlformats.org/officeDocument/2006/bibliography"/>
-  </ds:schemaRefs>
-</ds:datastoreItem>
-</file>
-
-<file path=customXml/itemProps4.xml><?xml version="1.0" encoding="utf-8"?>
-<ds:datastoreItem xmlns:ds="http://schemas.openxmlformats.org/officeDocument/2006/customXml" ds:itemID="{5F9D9A57-298A-4110-847D-A8D9EF0B6AAF}">
-  <ds:schemaRefs>
-    <ds:schemaRef ds:uri="http://schemas.microsoft.com/office/2006/metadata/properties"/>
-    <ds:schemaRef ds:uri="http://schemas.microsoft.com/office/infopath/2007/PartnerControls"/>
-  </ds:schemaRefs>
-</ds:datastoreItem>
 </file>
</xml_diff>

<commit_message>
Ajout d'un squelette vide dans le document
</commit_message>
<xml_diff>
--- a/Modèle_description_Lyna.docx
+++ b/Modèle_description_Lyna.docx
@@ -5,6 +5,10 @@
     <w:sdt>
       <w:sdtPr>
         <w:rPr>
+          <w:rFonts w:asciiTheme="minorHAnsi" w:eastAsiaTheme="minorHAnsi" w:hAnsiTheme="minorHAnsi" w:cstheme="minorBidi"/>
+          <w:color w:val="auto"/>
+          <w:sz w:val="22"/>
+          <w:szCs w:val="22"/>
           <w:lang w:val="fr-FR"/>
         </w:rPr>
         <w:id w:val="1445424502"/>
@@ -15,12 +19,8 @@
       </w:sdtPr>
       <w:sdtEndPr>
         <w:rPr>
-          <w:rFonts w:asciiTheme="minorHAnsi" w:eastAsiaTheme="minorHAnsi" w:hAnsiTheme="minorHAnsi" w:cstheme="minorBidi"/>
           <w:b/>
           <w:bCs/>
-          <w:color w:val="auto"/>
-          <w:sz w:val="22"/>
-          <w:szCs w:val="22"/>
         </w:rPr>
       </w:sdtEndPr>
       <w:sdtContent>
@@ -56,7 +56,7 @@
           <w:r>
             <w:fldChar w:fldCharType="separate"/>
           </w:r>
-          <w:hyperlink w:anchor="_Toc94639568" w:history="1">
+          <w:hyperlink w:anchor="_Toc94640191" w:history="1">
             <w:r>
               <w:rPr>
                 <w:rStyle w:val="Lienhypertexte"/>
@@ -83,7 +83,7 @@
                 <w:noProof/>
                 <w:webHidden/>
               </w:rPr>
-              <w:instrText xml:space="preserve"> PAGEREF _Toc94639568 \h </w:instrText>
+              <w:instrText xml:space="preserve"> PAGEREF _Toc94640191 \h </w:instrText>
             </w:r>
             <w:r>
               <w:rPr>
@@ -126,7 +126,7 @@
               <w:lang w:val="en-US"/>
             </w:rPr>
           </w:pPr>
-          <w:hyperlink w:anchor="_Toc94639569" w:history="1">
+          <w:hyperlink w:anchor="_Toc94640192" w:history="1">
             <w:r>
               <w:rPr>
                 <w:rStyle w:val="Lienhypertexte"/>
@@ -153,7 +153,77 @@
                 <w:noProof/>
                 <w:webHidden/>
               </w:rPr>
-              <w:instrText xml:space="preserve"> PAGEREF _Toc94639569 \h </w:instrText>
+              <w:instrText xml:space="preserve"> PAGEREF _Toc94640192 \h </w:instrText>
+            </w:r>
+            <w:r>
+              <w:rPr>
+                <w:noProof/>
+                <w:webHidden/>
+              </w:rPr>
+            </w:r>
+            <w:r>
+              <w:rPr>
+                <w:noProof/>
+                <w:webHidden/>
+              </w:rPr>
+              <w:fldChar w:fldCharType="separate"/>
+            </w:r>
+            <w:r>
+              <w:rPr>
+                <w:noProof/>
+                <w:webHidden/>
+              </w:rPr>
+              <w:t>2</w:t>
+            </w:r>
+            <w:r>
+              <w:rPr>
+                <w:noProof/>
+                <w:webHidden/>
+              </w:rPr>
+              <w:fldChar w:fldCharType="end"/>
+            </w:r>
+          </w:hyperlink>
+        </w:p>
+        <w:p>
+          <w:pPr>
+            <w:pStyle w:val="TM2"/>
+            <w:tabs>
+              <w:tab w:val="right" w:leader="dot" w:pos="9062"/>
+            </w:tabs>
+            <w:rPr>
+              <w:rFonts w:eastAsiaTheme="minorEastAsia"/>
+              <w:noProof/>
+              <w:lang w:val="en-US"/>
+            </w:rPr>
+          </w:pPr>
+          <w:hyperlink w:anchor="_Toc94640193" w:history="1">
+            <w:r>
+              <w:rPr>
+                <w:rStyle w:val="Lienhypertexte"/>
+                <w:noProof/>
+              </w:rPr>
+              <w:t>Description</w:t>
+            </w:r>
+            <w:r>
+              <w:rPr>
+                <w:noProof/>
+                <w:webHidden/>
+              </w:rPr>
+              <w:tab/>
+            </w:r>
+            <w:r>
+              <w:rPr>
+                <w:noProof/>
+                <w:webHidden/>
+              </w:rPr>
+              <w:fldChar w:fldCharType="begin"/>
+            </w:r>
+            <w:r>
+              <w:rPr>
+                <w:noProof/>
+                <w:webHidden/>
+              </w:rPr>
+              <w:instrText xml:space="preserve"> PAGEREF _Toc94640193 \h </w:instrText>
             </w:r>
             <w:r>
               <w:rPr>
@@ -196,13 +266,13 @@
               <w:lang w:val="en-US"/>
             </w:rPr>
           </w:pPr>
-          <w:hyperlink w:anchor="_Toc94639570" w:history="1">
+          <w:hyperlink w:anchor="_Toc94640194" w:history="1">
             <w:r>
               <w:rPr>
                 <w:rStyle w:val="Lienhypertexte"/>
                 <w:noProof/>
               </w:rPr>
-              <w:t>Description</w:t>
+              <w:t>Prototype des pages du site</w:t>
             </w:r>
             <w:r>
               <w:rPr>
@@ -223,7 +293,7 @@
                 <w:noProof/>
                 <w:webHidden/>
               </w:rPr>
-              <w:instrText xml:space="preserve"> PAGEREF _Toc94639570 \h </w:instrText>
+              <w:instrText xml:space="preserve"> PAGEREF _Toc94640194 \h </w:instrText>
             </w:r>
             <w:r>
               <w:rPr>
@@ -243,7 +313,287 @@
                 <w:noProof/>
                 <w:webHidden/>
               </w:rPr>
-              <w:t>2</w:t>
+              <w:t>3</w:t>
+            </w:r>
+            <w:r>
+              <w:rPr>
+                <w:noProof/>
+                <w:webHidden/>
+              </w:rPr>
+              <w:fldChar w:fldCharType="end"/>
+            </w:r>
+          </w:hyperlink>
+        </w:p>
+        <w:p>
+          <w:pPr>
+            <w:pStyle w:val="TM2"/>
+            <w:tabs>
+              <w:tab w:val="right" w:leader="dot" w:pos="9062"/>
+            </w:tabs>
+            <w:rPr>
+              <w:rFonts w:eastAsiaTheme="minorEastAsia"/>
+              <w:noProof/>
+              <w:lang w:val="en-US"/>
+            </w:rPr>
+          </w:pPr>
+          <w:hyperlink w:anchor="_Toc94640195" w:history="1">
+            <w:r>
+              <w:rPr>
+                <w:rStyle w:val="Lienhypertexte"/>
+                <w:noProof/>
+              </w:rPr>
+              <w:t>Page 1 : titre</w:t>
+            </w:r>
+            <w:r>
+              <w:rPr>
+                <w:noProof/>
+                <w:webHidden/>
+              </w:rPr>
+              <w:tab/>
+            </w:r>
+            <w:r>
+              <w:rPr>
+                <w:noProof/>
+                <w:webHidden/>
+              </w:rPr>
+              <w:fldChar w:fldCharType="begin"/>
+            </w:r>
+            <w:r>
+              <w:rPr>
+                <w:noProof/>
+                <w:webHidden/>
+              </w:rPr>
+              <w:instrText xml:space="preserve"> PAGEREF _Toc94640195 \h </w:instrText>
+            </w:r>
+            <w:r>
+              <w:rPr>
+                <w:noProof/>
+                <w:webHidden/>
+              </w:rPr>
+            </w:r>
+            <w:r>
+              <w:rPr>
+                <w:noProof/>
+                <w:webHidden/>
+              </w:rPr>
+              <w:fldChar w:fldCharType="separate"/>
+            </w:r>
+            <w:r>
+              <w:rPr>
+                <w:noProof/>
+                <w:webHidden/>
+              </w:rPr>
+              <w:t>3</w:t>
+            </w:r>
+            <w:r>
+              <w:rPr>
+                <w:noProof/>
+                <w:webHidden/>
+              </w:rPr>
+              <w:fldChar w:fldCharType="end"/>
+            </w:r>
+          </w:hyperlink>
+        </w:p>
+        <w:p>
+          <w:pPr>
+            <w:pStyle w:val="TM2"/>
+            <w:tabs>
+              <w:tab w:val="right" w:leader="dot" w:pos="9062"/>
+            </w:tabs>
+            <w:rPr>
+              <w:rFonts w:eastAsiaTheme="minorEastAsia"/>
+              <w:noProof/>
+              <w:lang w:val="en-US"/>
+            </w:rPr>
+          </w:pPr>
+          <w:hyperlink w:anchor="_Toc94640196" w:history="1">
+            <w:r>
+              <w:rPr>
+                <w:rStyle w:val="Lienhypertexte"/>
+                <w:noProof/>
+              </w:rPr>
+              <w:t>Page 2 : titre</w:t>
+            </w:r>
+            <w:r>
+              <w:rPr>
+                <w:noProof/>
+                <w:webHidden/>
+              </w:rPr>
+              <w:tab/>
+            </w:r>
+            <w:r>
+              <w:rPr>
+                <w:noProof/>
+                <w:webHidden/>
+              </w:rPr>
+              <w:fldChar w:fldCharType="begin"/>
+            </w:r>
+            <w:r>
+              <w:rPr>
+                <w:noProof/>
+                <w:webHidden/>
+              </w:rPr>
+              <w:instrText xml:space="preserve"> PAGEREF _Toc94640196 \h </w:instrText>
+            </w:r>
+            <w:r>
+              <w:rPr>
+                <w:noProof/>
+                <w:webHidden/>
+              </w:rPr>
+            </w:r>
+            <w:r>
+              <w:rPr>
+                <w:noProof/>
+                <w:webHidden/>
+              </w:rPr>
+              <w:fldChar w:fldCharType="separate"/>
+            </w:r>
+            <w:r>
+              <w:rPr>
+                <w:noProof/>
+                <w:webHidden/>
+              </w:rPr>
+              <w:t>3</w:t>
+            </w:r>
+            <w:r>
+              <w:rPr>
+                <w:noProof/>
+                <w:webHidden/>
+              </w:rPr>
+              <w:fldChar w:fldCharType="end"/>
+            </w:r>
+          </w:hyperlink>
+        </w:p>
+        <w:p>
+          <w:pPr>
+            <w:pStyle w:val="TM2"/>
+            <w:tabs>
+              <w:tab w:val="right" w:leader="dot" w:pos="9062"/>
+            </w:tabs>
+            <w:rPr>
+              <w:rFonts w:eastAsiaTheme="minorEastAsia"/>
+              <w:noProof/>
+              <w:lang w:val="en-US"/>
+            </w:rPr>
+          </w:pPr>
+          <w:hyperlink w:anchor="_Toc94640197" w:history="1">
+            <w:r>
+              <w:rPr>
+                <w:rStyle w:val="Lienhypertexte"/>
+                <w:noProof/>
+              </w:rPr>
+              <w:t>Page 3 : titre</w:t>
+            </w:r>
+            <w:r>
+              <w:rPr>
+                <w:noProof/>
+                <w:webHidden/>
+              </w:rPr>
+              <w:tab/>
+            </w:r>
+            <w:r>
+              <w:rPr>
+                <w:noProof/>
+                <w:webHidden/>
+              </w:rPr>
+              <w:fldChar w:fldCharType="begin"/>
+            </w:r>
+            <w:r>
+              <w:rPr>
+                <w:noProof/>
+                <w:webHidden/>
+              </w:rPr>
+              <w:instrText xml:space="preserve"> PAGEREF _Toc94640197 \h </w:instrText>
+            </w:r>
+            <w:r>
+              <w:rPr>
+                <w:noProof/>
+                <w:webHidden/>
+              </w:rPr>
+            </w:r>
+            <w:r>
+              <w:rPr>
+                <w:noProof/>
+                <w:webHidden/>
+              </w:rPr>
+              <w:fldChar w:fldCharType="separate"/>
+            </w:r>
+            <w:r>
+              <w:rPr>
+                <w:noProof/>
+                <w:webHidden/>
+              </w:rPr>
+              <w:t>3</w:t>
+            </w:r>
+            <w:r>
+              <w:rPr>
+                <w:noProof/>
+                <w:webHidden/>
+              </w:rPr>
+              <w:fldChar w:fldCharType="end"/>
+            </w:r>
+          </w:hyperlink>
+        </w:p>
+        <w:p>
+          <w:pPr>
+            <w:pStyle w:val="TM2"/>
+            <w:tabs>
+              <w:tab w:val="right" w:leader="dot" w:pos="9062"/>
+            </w:tabs>
+            <w:rPr>
+              <w:rFonts w:eastAsiaTheme="minorEastAsia"/>
+              <w:noProof/>
+              <w:lang w:val="en-US"/>
+            </w:rPr>
+          </w:pPr>
+          <w:hyperlink w:anchor="_Toc94640198" w:history="1">
+            <w:r>
+              <w:rPr>
+                <w:rStyle w:val="Lienhypertexte"/>
+                <w:noProof/>
+              </w:rPr>
+              <w:t>Page 4 : titre</w:t>
+            </w:r>
+            <w:r>
+              <w:rPr>
+                <w:noProof/>
+                <w:webHidden/>
+              </w:rPr>
+              <w:tab/>
+            </w:r>
+            <w:r>
+              <w:rPr>
+                <w:noProof/>
+                <w:webHidden/>
+              </w:rPr>
+              <w:fldChar w:fldCharType="begin"/>
+            </w:r>
+            <w:r>
+              <w:rPr>
+                <w:noProof/>
+                <w:webHidden/>
+              </w:rPr>
+              <w:instrText xml:space="preserve"> PAGEREF _Toc94640198 \h </w:instrText>
+            </w:r>
+            <w:r>
+              <w:rPr>
+                <w:noProof/>
+                <w:webHidden/>
+              </w:rPr>
+            </w:r>
+            <w:r>
+              <w:rPr>
+                <w:noProof/>
+                <w:webHidden/>
+              </w:rPr>
+              <w:fldChar w:fldCharType="separate"/>
+            </w:r>
+            <w:r>
+              <w:rPr>
+                <w:noProof/>
+                <w:webHidden/>
+              </w:rPr>
+              <w:t>3</w:t>
             </w:r>
             <w:r>
               <w:rPr>
@@ -266,13 +616,13 @@
               <w:lang w:val="en-US"/>
             </w:rPr>
           </w:pPr>
-          <w:hyperlink w:anchor="_Toc94639571" w:history="1">
+          <w:hyperlink w:anchor="_Toc94640199" w:history="1">
             <w:r>
               <w:rPr>
                 <w:rStyle w:val="Lienhypertexte"/>
                 <w:noProof/>
               </w:rPr>
-              <w:t>Prototype des pages du site</w:t>
+              <w:t>Modèle de base de données</w:t>
             </w:r>
             <w:r>
               <w:rPr>
@@ -293,7 +643,7 @@
                 <w:noProof/>
                 <w:webHidden/>
               </w:rPr>
-              <w:instrText xml:space="preserve"> PAGEREF _Toc94639571 \h </w:instrText>
+              <w:instrText xml:space="preserve"> PAGEREF _Toc94640199 \h </w:instrText>
             </w:r>
             <w:r>
               <w:rPr>
@@ -313,7 +663,7 @@
                 <w:noProof/>
                 <w:webHidden/>
               </w:rPr>
-              <w:t>2</w:t>
+              <w:t>4</w:t>
             </w:r>
             <w:r>
               <w:rPr>
@@ -336,13 +686,13 @@
               <w:lang w:val="en-US"/>
             </w:rPr>
           </w:pPr>
-          <w:hyperlink w:anchor="_Toc94639572" w:history="1">
+          <w:hyperlink w:anchor="_Toc94640200" w:history="1">
             <w:r>
               <w:rPr>
                 <w:rStyle w:val="Lienhypertexte"/>
                 <w:noProof/>
               </w:rPr>
-              <w:t>Modèle de base de données</w:t>
+              <w:t>Fonctionnalités implémentées pour la première remise avec nomination du réalisateur</w:t>
             </w:r>
             <w:r>
               <w:rPr>
@@ -363,7 +713,7 @@
                 <w:noProof/>
                 <w:webHidden/>
               </w:rPr>
-              <w:instrText xml:space="preserve"> PAGEREF _Toc94639572 \h </w:instrText>
+              <w:instrText xml:space="preserve"> PAGEREF _Toc94640200 \h </w:instrText>
             </w:r>
             <w:r>
               <w:rPr>
@@ -383,7 +733,287 @@
                 <w:noProof/>
                 <w:webHidden/>
               </w:rPr>
-              <w:t>2</w:t>
+              <w:t>5</w:t>
+            </w:r>
+            <w:r>
+              <w:rPr>
+                <w:noProof/>
+                <w:webHidden/>
+              </w:rPr>
+              <w:fldChar w:fldCharType="end"/>
+            </w:r>
+          </w:hyperlink>
+        </w:p>
+        <w:p>
+          <w:pPr>
+            <w:pStyle w:val="TM2"/>
+            <w:tabs>
+              <w:tab w:val="right" w:leader="dot" w:pos="9062"/>
+            </w:tabs>
+            <w:rPr>
+              <w:rFonts w:eastAsiaTheme="minorEastAsia"/>
+              <w:noProof/>
+              <w:lang w:val="en-US"/>
+            </w:rPr>
+          </w:pPr>
+          <w:hyperlink w:anchor="_Toc94640201" w:history="1">
+            <w:r>
+              <w:rPr>
+                <w:rStyle w:val="Lienhypertexte"/>
+                <w:noProof/>
+              </w:rPr>
+              <w:t>Fonctionnalité 1 : titre</w:t>
+            </w:r>
+            <w:r>
+              <w:rPr>
+                <w:noProof/>
+                <w:webHidden/>
+              </w:rPr>
+              <w:tab/>
+            </w:r>
+            <w:r>
+              <w:rPr>
+                <w:noProof/>
+                <w:webHidden/>
+              </w:rPr>
+              <w:fldChar w:fldCharType="begin"/>
+            </w:r>
+            <w:r>
+              <w:rPr>
+                <w:noProof/>
+                <w:webHidden/>
+              </w:rPr>
+              <w:instrText xml:space="preserve"> PAGEREF _Toc94640201 \h </w:instrText>
+            </w:r>
+            <w:r>
+              <w:rPr>
+                <w:noProof/>
+                <w:webHidden/>
+              </w:rPr>
+            </w:r>
+            <w:r>
+              <w:rPr>
+                <w:noProof/>
+                <w:webHidden/>
+              </w:rPr>
+              <w:fldChar w:fldCharType="separate"/>
+            </w:r>
+            <w:r>
+              <w:rPr>
+                <w:noProof/>
+                <w:webHidden/>
+              </w:rPr>
+              <w:t>5</w:t>
+            </w:r>
+            <w:r>
+              <w:rPr>
+                <w:noProof/>
+                <w:webHidden/>
+              </w:rPr>
+              <w:fldChar w:fldCharType="end"/>
+            </w:r>
+          </w:hyperlink>
+        </w:p>
+        <w:p>
+          <w:pPr>
+            <w:pStyle w:val="TM2"/>
+            <w:tabs>
+              <w:tab w:val="right" w:leader="dot" w:pos="9062"/>
+            </w:tabs>
+            <w:rPr>
+              <w:rFonts w:eastAsiaTheme="minorEastAsia"/>
+              <w:noProof/>
+              <w:lang w:val="en-US"/>
+            </w:rPr>
+          </w:pPr>
+          <w:hyperlink w:anchor="_Toc94640202" w:history="1">
+            <w:r>
+              <w:rPr>
+                <w:rStyle w:val="Lienhypertexte"/>
+                <w:noProof/>
+              </w:rPr>
+              <w:t>Fonctionnalité 2 : titre</w:t>
+            </w:r>
+            <w:r>
+              <w:rPr>
+                <w:noProof/>
+                <w:webHidden/>
+              </w:rPr>
+              <w:tab/>
+            </w:r>
+            <w:r>
+              <w:rPr>
+                <w:noProof/>
+                <w:webHidden/>
+              </w:rPr>
+              <w:fldChar w:fldCharType="begin"/>
+            </w:r>
+            <w:r>
+              <w:rPr>
+                <w:noProof/>
+                <w:webHidden/>
+              </w:rPr>
+              <w:instrText xml:space="preserve"> PAGEREF _Toc94640202 \h </w:instrText>
+            </w:r>
+            <w:r>
+              <w:rPr>
+                <w:noProof/>
+                <w:webHidden/>
+              </w:rPr>
+            </w:r>
+            <w:r>
+              <w:rPr>
+                <w:noProof/>
+                <w:webHidden/>
+              </w:rPr>
+              <w:fldChar w:fldCharType="separate"/>
+            </w:r>
+            <w:r>
+              <w:rPr>
+                <w:noProof/>
+                <w:webHidden/>
+              </w:rPr>
+              <w:t>5</w:t>
+            </w:r>
+            <w:r>
+              <w:rPr>
+                <w:noProof/>
+                <w:webHidden/>
+              </w:rPr>
+              <w:fldChar w:fldCharType="end"/>
+            </w:r>
+          </w:hyperlink>
+        </w:p>
+        <w:p>
+          <w:pPr>
+            <w:pStyle w:val="TM2"/>
+            <w:tabs>
+              <w:tab w:val="right" w:leader="dot" w:pos="9062"/>
+            </w:tabs>
+            <w:rPr>
+              <w:rFonts w:eastAsiaTheme="minorEastAsia"/>
+              <w:noProof/>
+              <w:lang w:val="en-US"/>
+            </w:rPr>
+          </w:pPr>
+          <w:hyperlink w:anchor="_Toc94640203" w:history="1">
+            <w:r>
+              <w:rPr>
+                <w:rStyle w:val="Lienhypertexte"/>
+                <w:noProof/>
+              </w:rPr>
+              <w:t>Fonctionnalité 3 : titre</w:t>
+            </w:r>
+            <w:r>
+              <w:rPr>
+                <w:noProof/>
+                <w:webHidden/>
+              </w:rPr>
+              <w:tab/>
+            </w:r>
+            <w:r>
+              <w:rPr>
+                <w:noProof/>
+                <w:webHidden/>
+              </w:rPr>
+              <w:fldChar w:fldCharType="begin"/>
+            </w:r>
+            <w:r>
+              <w:rPr>
+                <w:noProof/>
+                <w:webHidden/>
+              </w:rPr>
+              <w:instrText xml:space="preserve"> PAGEREF _Toc94640203 \h </w:instrText>
+            </w:r>
+            <w:r>
+              <w:rPr>
+                <w:noProof/>
+                <w:webHidden/>
+              </w:rPr>
+            </w:r>
+            <w:r>
+              <w:rPr>
+                <w:noProof/>
+                <w:webHidden/>
+              </w:rPr>
+              <w:fldChar w:fldCharType="separate"/>
+            </w:r>
+            <w:r>
+              <w:rPr>
+                <w:noProof/>
+                <w:webHidden/>
+              </w:rPr>
+              <w:t>5</w:t>
+            </w:r>
+            <w:r>
+              <w:rPr>
+                <w:noProof/>
+                <w:webHidden/>
+              </w:rPr>
+              <w:fldChar w:fldCharType="end"/>
+            </w:r>
+          </w:hyperlink>
+        </w:p>
+        <w:p>
+          <w:pPr>
+            <w:pStyle w:val="TM2"/>
+            <w:tabs>
+              <w:tab w:val="right" w:leader="dot" w:pos="9062"/>
+            </w:tabs>
+            <w:rPr>
+              <w:rFonts w:eastAsiaTheme="minorEastAsia"/>
+              <w:noProof/>
+              <w:lang w:val="en-US"/>
+            </w:rPr>
+          </w:pPr>
+          <w:hyperlink w:anchor="_Toc94640204" w:history="1">
+            <w:r>
+              <w:rPr>
+                <w:rStyle w:val="Lienhypertexte"/>
+                <w:noProof/>
+              </w:rPr>
+              <w:t>Fonctionnalité 4 : titre</w:t>
+            </w:r>
+            <w:r>
+              <w:rPr>
+                <w:noProof/>
+                <w:webHidden/>
+              </w:rPr>
+              <w:tab/>
+            </w:r>
+            <w:r>
+              <w:rPr>
+                <w:noProof/>
+                <w:webHidden/>
+              </w:rPr>
+              <w:fldChar w:fldCharType="begin"/>
+            </w:r>
+            <w:r>
+              <w:rPr>
+                <w:noProof/>
+                <w:webHidden/>
+              </w:rPr>
+              <w:instrText xml:space="preserve"> PAGEREF _Toc94640204 \h </w:instrText>
+            </w:r>
+            <w:r>
+              <w:rPr>
+                <w:noProof/>
+                <w:webHidden/>
+              </w:rPr>
+            </w:r>
+            <w:r>
+              <w:rPr>
+                <w:noProof/>
+                <w:webHidden/>
+              </w:rPr>
+              <w:fldChar w:fldCharType="separate"/>
+            </w:r>
+            <w:r>
+              <w:rPr>
+                <w:noProof/>
+                <w:webHidden/>
+              </w:rPr>
+              <w:t>5</w:t>
             </w:r>
             <w:r>
               <w:rPr>
@@ -406,13 +1036,13 @@
               <w:lang w:val="en-US"/>
             </w:rPr>
           </w:pPr>
-          <w:hyperlink w:anchor="_Toc94639573" w:history="1">
+          <w:hyperlink w:anchor="_Toc94640205" w:history="1">
             <w:r>
               <w:rPr>
                 <w:rStyle w:val="Lienhypertexte"/>
                 <w:noProof/>
               </w:rPr>
-              <w:t>Fonctionnalités implémentées pour la première remise avec nomination du réalisateur</w:t>
+              <w:t>Fonctionnalités futures</w:t>
             </w:r>
             <w:r>
               <w:rPr>
@@ -433,7 +1063,7 @@
                 <w:noProof/>
                 <w:webHidden/>
               </w:rPr>
-              <w:instrText xml:space="preserve"> PAGEREF _Toc94639573 \h </w:instrText>
+              <w:instrText xml:space="preserve"> PAGEREF _Toc94640205 \h </w:instrText>
             </w:r>
             <w:r>
               <w:rPr>
@@ -453,7 +1083,7 @@
                 <w:noProof/>
                 <w:webHidden/>
               </w:rPr>
-              <w:t>2</w:t>
+              <w:t>6</w:t>
             </w:r>
             <w:r>
               <w:rPr>
@@ -476,13 +1106,13 @@
               <w:lang w:val="en-US"/>
             </w:rPr>
           </w:pPr>
-          <w:hyperlink w:anchor="_Toc94639574" w:history="1">
+          <w:hyperlink w:anchor="_Toc94640206" w:history="1">
             <w:r>
               <w:rPr>
                 <w:rStyle w:val="Lienhypertexte"/>
                 <w:noProof/>
               </w:rPr>
-              <w:t>Fonctionnalités futures</w:t>
+              <w:t>Modules utilisés</w:t>
             </w:r>
             <w:r>
               <w:rPr>
@@ -503,7 +1133,7 @@
                 <w:noProof/>
                 <w:webHidden/>
               </w:rPr>
-              <w:instrText xml:space="preserve"> PAGEREF _Toc94639574 \h </w:instrText>
+              <w:instrText xml:space="preserve"> PAGEREF _Toc94640206 \h </w:instrText>
             </w:r>
             <w:r>
               <w:rPr>
@@ -523,77 +1153,7 @@
                 <w:noProof/>
                 <w:webHidden/>
               </w:rPr>
-              <w:t>2</w:t>
-            </w:r>
-            <w:r>
-              <w:rPr>
-                <w:noProof/>
-                <w:webHidden/>
-              </w:rPr>
-              <w:fldChar w:fldCharType="end"/>
-            </w:r>
-          </w:hyperlink>
-        </w:p>
-        <w:p>
-          <w:pPr>
-            <w:pStyle w:val="TM1"/>
-            <w:tabs>
-              <w:tab w:val="right" w:leader="dot" w:pos="9062"/>
-            </w:tabs>
-            <w:rPr>
-              <w:rFonts w:eastAsiaTheme="minorEastAsia"/>
-              <w:noProof/>
-              <w:lang w:val="en-US"/>
-            </w:rPr>
-          </w:pPr>
-          <w:hyperlink w:anchor="_Toc94639575" w:history="1">
-            <w:r>
-              <w:rPr>
-                <w:rStyle w:val="Lienhypertexte"/>
-                <w:noProof/>
-              </w:rPr>
-              <w:t>Modules utilisés</w:t>
-            </w:r>
-            <w:r>
-              <w:rPr>
-                <w:noProof/>
-                <w:webHidden/>
-              </w:rPr>
-              <w:tab/>
-            </w:r>
-            <w:r>
-              <w:rPr>
-                <w:noProof/>
-                <w:webHidden/>
-              </w:rPr>
-              <w:fldChar w:fldCharType="begin"/>
-            </w:r>
-            <w:r>
-              <w:rPr>
-                <w:noProof/>
-                <w:webHidden/>
-              </w:rPr>
-              <w:instrText xml:space="preserve"> PAGEREF _Toc94639575 \h </w:instrText>
-            </w:r>
-            <w:r>
-              <w:rPr>
-                <w:noProof/>
-                <w:webHidden/>
-              </w:rPr>
-            </w:r>
-            <w:r>
-              <w:rPr>
-                <w:noProof/>
-                <w:webHidden/>
-              </w:rPr>
-              <w:fldChar w:fldCharType="separate"/>
-            </w:r>
-            <w:r>
-              <w:rPr>
-                <w:noProof/>
-                <w:webHidden/>
-              </w:rPr>
-              <w:t>2</w:t>
+              <w:t>6</w:t>
             </w:r>
             <w:r>
               <w:rPr>
@@ -631,7 +1191,7 @@
       <w:pPr>
         <w:pStyle w:val="Titre1"/>
       </w:pPr>
-      <w:bookmarkStart w:id="0" w:name="_Toc94639568"/>
+      <w:bookmarkStart w:id="0" w:name="_Toc94640191"/>
       <w:r>
         <w:lastRenderedPageBreak/>
         <w:t>Présentation des n</w:t>
@@ -706,7 +1266,7 @@
       <w:pPr>
         <w:pStyle w:val="Titre1"/>
       </w:pPr>
-      <w:bookmarkStart w:id="1" w:name="_Toc94639569"/>
+      <w:bookmarkStart w:id="1" w:name="_Toc94640192"/>
       <w:r>
         <w:t>Présentation</w:t>
       </w:r>
@@ -739,9 +1299,9 @@
     </w:p>
     <w:p>
       <w:pPr>
-        <w:pStyle w:val="Titre1"/>
-      </w:pPr>
-      <w:bookmarkStart w:id="2" w:name="_Toc94639570"/>
+        <w:pStyle w:val="Titre2"/>
+      </w:pPr>
+      <w:bookmarkStart w:id="2" w:name="_Toc94640193"/>
       <w:r>
         <w:t>Description</w:t>
       </w:r>
@@ -751,13 +1311,28 @@
       <w:pPr>
         <w:jc w:val="both"/>
       </w:pPr>
+      <w:r>
+        <w:t>…</w:t>
+      </w:r>
     </w:p>
     <w:p>
       <w:pPr>
         <w:pStyle w:val="Titre1"/>
-      </w:pPr>
-      <w:bookmarkStart w:id="3" w:name="_Toc94639571"/>
-      <w:r>
+        <w:sectPr>
+          <w:pgSz w:w="11906" w:h="16838"/>
+          <w:pgMar w:top="1417" w:right="1417" w:bottom="1417" w:left="1417" w:header="708" w:footer="708" w:gutter="0"/>
+          <w:cols w:space="708"/>
+          <w:docGrid w:linePitch="360"/>
+        </w:sectPr>
+      </w:pPr>
+    </w:p>
+    <w:p>
+      <w:pPr>
+        <w:pStyle w:val="Titre1"/>
+      </w:pPr>
+      <w:bookmarkStart w:id="3" w:name="_Toc94640194"/>
+      <w:r>
+        <w:lastRenderedPageBreak/>
         <w:t xml:space="preserve">Prototype des pages </w:t>
       </w:r>
       <w:r>
@@ -767,79 +1342,338 @@
     </w:p>
     <w:p>
       <w:pPr>
-        <w:jc w:val="both"/>
-      </w:pPr>
+        <w:rPr>
+          <w:i/>
+          <w:iCs/>
+          <w:color w:val="ED7D31" w:themeColor="accent2"/>
+        </w:rPr>
+      </w:pPr>
+      <w:r>
+        <w:rPr>
+          <w:i/>
+          <w:iCs/>
+          <w:color w:val="ED7D31" w:themeColor="accent2"/>
+        </w:rPr>
+        <w:t>Peut-être à 2</w:t>
+      </w:r>
     </w:p>
     <w:p>
       <w:pPr>
-        <w:pStyle w:val="Titre1"/>
-      </w:pPr>
-      <w:bookmarkStart w:id="4" w:name="_Toc94639572"/>
-      <w:r>
-        <w:t>Modèle</w:t>
-      </w:r>
-      <w:r>
-        <w:t xml:space="preserve"> de </w:t>
-      </w:r>
-      <w:r>
-        <w:t xml:space="preserve">base de </w:t>
-      </w:r>
-      <w:r>
-        <w:t>donnée</w:t>
-      </w:r>
-      <w:r>
-        <w:t>s</w:t>
+        <w:pStyle w:val="Titre2"/>
+      </w:pPr>
+      <w:bookmarkStart w:id="4" w:name="_Toc94640195"/>
+      <w:r>
+        <w:t>Page 1</w:t>
+      </w:r>
+      <w:r>
+        <w:t> :</w:t>
+      </w:r>
+      <w:r>
+        <w:t xml:space="preserve"> titre</w:t>
       </w:r>
       <w:bookmarkEnd w:id="4"/>
     </w:p>
+    <w:p/>
     <w:p>
       <w:pPr>
-        <w:jc w:val="both"/>
+        <w:pStyle w:val="Titre2"/>
+      </w:pPr>
+      <w:bookmarkStart w:id="5" w:name="_Toc94640196"/>
+      <w:r>
+        <w:t>Page 2</w:t>
+      </w:r>
+      <w:r>
+        <w:t> :</w:t>
+      </w:r>
+      <w:r>
+        <w:t xml:space="preserve"> </w:t>
+      </w:r>
+      <w:r>
+        <w:t>titre</w:t>
+      </w:r>
+      <w:bookmarkEnd w:id="5"/>
+    </w:p>
+    <w:p/>
+    <w:p>
+      <w:pPr>
+        <w:pStyle w:val="Titre2"/>
+      </w:pPr>
+      <w:bookmarkStart w:id="6" w:name="_Toc94640197"/>
+      <w:r>
+        <w:t>Page 3</w:t>
+      </w:r>
+      <w:r>
+        <w:t> :</w:t>
+      </w:r>
+      <w:r>
+        <w:t xml:space="preserve"> </w:t>
+      </w:r>
+      <w:r>
+        <w:t>titre</w:t>
+      </w:r>
+      <w:bookmarkEnd w:id="6"/>
+    </w:p>
+    <w:p/>
+    <w:p>
+      <w:pPr>
+        <w:pStyle w:val="Titre2"/>
+      </w:pPr>
+      <w:bookmarkStart w:id="7" w:name="_Toc94640198"/>
+      <w:r>
+        <w:t>Page 4</w:t>
+      </w:r>
+      <w:r>
+        <w:t> :</w:t>
+      </w:r>
+      <w:r>
+        <w:t xml:space="preserve"> </w:t>
+      </w:r>
+      <w:r>
+        <w:t>titre</w:t>
+      </w:r>
+      <w:bookmarkEnd w:id="7"/>
+    </w:p>
+    <w:p/>
+    <w:p>
+      <w:pPr>
+        <w:pStyle w:val="Titre1"/>
+        <w:sectPr>
+          <w:pgSz w:w="11906" w:h="16838"/>
+          <w:pgMar w:top="1417" w:right="1417" w:bottom="1417" w:left="1417" w:header="708" w:footer="708" w:gutter="0"/>
+          <w:cols w:space="708"/>
+          <w:docGrid w:linePitch="360"/>
+        </w:sectPr>
       </w:pPr>
     </w:p>
     <w:p>
       <w:pPr>
         <w:pStyle w:val="Titre1"/>
       </w:pPr>
-      <w:bookmarkStart w:id="5" w:name="_Toc94639573"/>
-      <w:r>
-        <w:t>Fonctionnalité</w:t>
+      <w:bookmarkStart w:id="8" w:name="_Toc94640199"/>
+      <w:r>
+        <w:lastRenderedPageBreak/>
+        <w:t>Modèle</w:t>
+      </w:r>
+      <w:r>
+        <w:t xml:space="preserve"> de </w:t>
+      </w:r>
+      <w:r>
+        <w:t xml:space="preserve">base de </w:t>
+      </w:r>
+      <w:r>
+        <w:t>donnée</w:t>
       </w:r>
       <w:r>
         <w:t>s</w:t>
       </w:r>
-      <w:r>
-        <w:t xml:space="preserve"> implément</w:t>
-      </w:r>
-      <w:r>
-        <w:t>ées</w:t>
-      </w:r>
-      <w:r>
-        <w:t> </w:t>
-      </w:r>
-      <w:r>
-        <w:t>pour la première remise avec nomination du réalisateur</w:t>
-      </w:r>
-      <w:bookmarkEnd w:id="5"/>
+      <w:bookmarkEnd w:id="8"/>
     </w:p>
     <w:p>
       <w:pPr>
-        <w:pStyle w:val="Paragraphedeliste"/>
-        <w:numPr>
-          <w:ilvl w:val="0"/>
-          <w:numId w:val="7"/>
-        </w:numPr>
-      </w:pPr>
+        <w:jc w:val="both"/>
+        <w:rPr>
+          <w:i/>
+          <w:iCs/>
+          <w:color w:val="ED7D31" w:themeColor="accent2"/>
+        </w:rPr>
+      </w:pPr>
+      <w:r>
+        <w:rPr>
+          <w:i/>
+          <w:iCs/>
+          <w:color w:val="ED7D31" w:themeColor="accent2"/>
+        </w:rPr>
+        <w:t>Peut-être à 2</w:t>
+      </w:r>
     </w:p>
     <w:p>
       <w:pPr>
+        <w:jc w:val="both"/>
+      </w:pPr>
+    </w:p>
+    <w:p>
+      <w:pPr>
         <w:pStyle w:val="Titre1"/>
-      </w:pPr>
-      <w:bookmarkStart w:id="6" w:name="_Toc94639574"/>
-      <w:r>
+        <w:sectPr>
+          <w:pgSz w:w="11906" w:h="16838"/>
+          <w:pgMar w:top="1417" w:right="1417" w:bottom="1417" w:left="1417" w:header="708" w:footer="708" w:gutter="0"/>
+          <w:cols w:space="708"/>
+          <w:docGrid w:linePitch="360"/>
+        </w:sectPr>
+      </w:pPr>
+    </w:p>
+    <w:p>
+      <w:pPr>
+        <w:pStyle w:val="Titre1"/>
+      </w:pPr>
+      <w:bookmarkStart w:id="9" w:name="_Toc94640200"/>
+      <w:r>
+        <w:lastRenderedPageBreak/>
+        <w:t>Fonctionnalité</w:t>
+      </w:r>
+      <w:r>
+        <w:t>s</w:t>
+      </w:r>
+      <w:r>
+        <w:t xml:space="preserve"> implément</w:t>
+      </w:r>
+      <w:r>
+        <w:t>ées</w:t>
+      </w:r>
+      <w:r>
+        <w:t> </w:t>
+      </w:r>
+      <w:r>
+        <w:t>pour la première remise avec</w:t>
+      </w:r>
+      <w:r>
+        <w:t xml:space="preserve"> </w:t>
+      </w:r>
+      <w:r>
+        <w:t>nomination du réalisateur</w:t>
+      </w:r>
+      <w:bookmarkEnd w:id="9"/>
+    </w:p>
+    <w:p>
+      <w:pPr>
+        <w:pStyle w:val="Titre2"/>
+      </w:pPr>
+      <w:bookmarkStart w:id="10" w:name="_Toc94640201"/>
+      <w:r>
+        <w:t>Fonctionnalité 1 :</w:t>
+      </w:r>
+      <w:r>
+        <w:t xml:space="preserve"> </w:t>
+      </w:r>
+      <w:r>
+        <w:t>titre</w:t>
+      </w:r>
+      <w:bookmarkEnd w:id="10"/>
+    </w:p>
+    <w:p>
+      <w:r>
+        <w:t xml:space="preserve">Responsable : </w:t>
+      </w:r>
+    </w:p>
+    <w:p>
+      <w:pPr>
+        <w:pStyle w:val="Titre2"/>
+      </w:pPr>
+      <w:bookmarkStart w:id="11" w:name="_Toc94640202"/>
+      <w:r>
+        <w:t xml:space="preserve">Fonctionnalité </w:t>
+      </w:r>
+      <w:r>
+        <w:t>2</w:t>
+      </w:r>
+      <w:r>
+        <w:t> :</w:t>
+      </w:r>
+      <w:r>
+        <w:t xml:space="preserve"> </w:t>
+      </w:r>
+      <w:r>
+        <w:t>titre</w:t>
+      </w:r>
+      <w:bookmarkEnd w:id="11"/>
+    </w:p>
+    <w:p>
+      <w:r>
+        <w:t>Responsable :</w:t>
+      </w:r>
+    </w:p>
+    <w:p>
+      <w:pPr>
+        <w:pStyle w:val="Titre2"/>
+      </w:pPr>
+      <w:bookmarkStart w:id="12" w:name="_Toc94640203"/>
+      <w:r>
+        <w:t xml:space="preserve">Fonctionnalité </w:t>
+      </w:r>
+      <w:r>
+        <w:t>3</w:t>
+      </w:r>
+      <w:r>
+        <w:t> :</w:t>
+      </w:r>
+      <w:r>
+        <w:t xml:space="preserve"> </w:t>
+      </w:r>
+      <w:r>
+        <w:t>titre</w:t>
+      </w:r>
+      <w:bookmarkEnd w:id="12"/>
+    </w:p>
+    <w:p>
+      <w:r>
+        <w:t>Responsable :</w:t>
+      </w:r>
+    </w:p>
+    <w:p>
+      <w:pPr>
+        <w:pStyle w:val="Titre2"/>
+      </w:pPr>
+      <w:bookmarkStart w:id="13" w:name="_Toc94640204"/>
+      <w:r>
+        <w:t xml:space="preserve">Fonctionnalité </w:t>
+      </w:r>
+      <w:r>
+        <w:t>4</w:t>
+      </w:r>
+      <w:r>
+        <w:t> :</w:t>
+      </w:r>
+      <w:r>
+        <w:t xml:space="preserve"> </w:t>
+      </w:r>
+      <w:r>
+        <w:t>titre</w:t>
+      </w:r>
+      <w:bookmarkEnd w:id="13"/>
+    </w:p>
+    <w:p>
+      <w:r>
+        <w:t>Responsable :</w:t>
+      </w:r>
+    </w:p>
+    <w:p>
+      <w:pPr>
+        <w:pStyle w:val="Titre1"/>
+        <w:sectPr>
+          <w:pgSz w:w="11906" w:h="16838"/>
+          <w:pgMar w:top="1417" w:right="1417" w:bottom="1417" w:left="1417" w:header="708" w:footer="708" w:gutter="0"/>
+          <w:cols w:space="708"/>
+          <w:docGrid w:linePitch="360"/>
+        </w:sectPr>
+      </w:pPr>
+    </w:p>
+    <w:p>
+      <w:pPr>
+        <w:pStyle w:val="Titre1"/>
+      </w:pPr>
+      <w:bookmarkStart w:id="14" w:name="_Toc94640205"/>
+      <w:r>
+        <w:lastRenderedPageBreak/>
         <w:t>Fonctionnalités futures</w:t>
       </w:r>
-      <w:bookmarkEnd w:id="6"/>
+      <w:bookmarkEnd w:id="14"/>
+    </w:p>
+    <w:p>
+      <w:pPr>
+        <w:rPr>
+          <w:i/>
+          <w:iCs/>
+          <w:color w:val="ED7D31" w:themeColor="accent2"/>
+        </w:rPr>
+      </w:pPr>
+      <w:r>
+        <w:rPr>
+          <w:i/>
+          <w:iCs/>
+          <w:color w:val="ED7D31" w:themeColor="accent2"/>
+        </w:rPr>
+        <w:t>À discuter avec l’équipe</w:t>
+      </w:r>
     </w:p>
     <w:p>
       <w:pPr>
@@ -854,11 +1688,28 @@
       <w:pPr>
         <w:pStyle w:val="Titre1"/>
       </w:pPr>
-      <w:bookmarkStart w:id="7" w:name="_Toc94639575"/>
+      <w:bookmarkStart w:id="15" w:name="_Toc94640206"/>
       <w:r>
         <w:t>Modules utilisés</w:t>
       </w:r>
-      <w:bookmarkEnd w:id="7"/>
+      <w:bookmarkEnd w:id="15"/>
+    </w:p>
+    <w:p>
+      <w:pPr>
+        <w:rPr>
+          <w:i/>
+          <w:iCs/>
+          <w:color w:val="ED7D31" w:themeColor="accent2"/>
+        </w:rPr>
+      </w:pPr>
+      <w:r>
+        <w:rPr>
+          <w:i/>
+          <w:iCs/>
+          <w:color w:val="ED7D31" w:themeColor="accent2"/>
+        </w:rPr>
+        <w:t>À faire remplir par toute l’équipe</w:t>
+      </w:r>
     </w:p>
     <w:p>
       <w:pPr>
@@ -2415,6 +3266,19 @@
       <w:u w:val="single"/>
     </w:rPr>
   </w:style>
+  <w:style w:type="paragraph" w:styleId="TM2">
+    <w:name w:val="toc 2"/>
+    <w:basedOn w:val="Normal"/>
+    <w:next w:val="Normal"/>
+    <w:autoRedefine/>
+    <w:uiPriority w:val="39"/>
+    <w:unhideWhenUsed/>
+    <w:rsid w:val="0069146E"/>
+    <w:pPr>
+      <w:spacing w:after="100"/>
+      <w:ind w:left="220"/>
+    </w:pPr>
+  </w:style>
 </w:styles>
 </file>
 
@@ -2714,25 +3578,6 @@
 </file>
 
 <file path=customXml/item1.xml><?xml version="1.0" encoding="utf-8"?>
-<p:properties xmlns:p="http://schemas.microsoft.com/office/2006/metadata/properties" xmlns:xsi="http://www.w3.org/2001/XMLSchema-instance" xmlns:pc="http://schemas.microsoft.com/office/infopath/2007/PartnerControls">
-  <documentManagement/>
-</p:properties>
-</file>
-
-<file path=customXml/item2.xml><?xml version="1.0" encoding="utf-8"?>
-<b:Sources xmlns:b="http://schemas.openxmlformats.org/officeDocument/2006/bibliography" xmlns="http://schemas.openxmlformats.org/officeDocument/2006/bibliography" SelectedStyle="\APASixthEditionOfficeOnline.xsl" StyleName="APA" Version="6"/>
-</file>
-
-<file path=customXml/item3.xml><?xml version="1.0" encoding="utf-8"?>
-<?mso-contentType ?>
-<FormTemplates xmlns="http://schemas.microsoft.com/sharepoint/v3/contenttype/forms">
-  <Display>DocumentLibraryForm</Display>
-  <Edit>DocumentLibraryForm</Edit>
-  <New>DocumentLibraryForm</New>
-</FormTemplates>
-</file>
-
-<file path=customXml/item4.xml><?xml version="1.0" encoding="utf-8"?>
 <ct:contentTypeSchema xmlns:ct="http://schemas.microsoft.com/office/2006/metadata/contentType" xmlns:ma="http://schemas.microsoft.com/office/2006/metadata/properties/metaAttributes" ct:_="" ma:_="" ma:contentTypeName="Document" ma:contentTypeID="0x0101009F33085A4FEBCE44B9A725CF37B251D9" ma:contentTypeVersion="5" ma:contentTypeDescription="Create a new document." ma:contentTypeScope="" ma:versionID="18494a952b0b62930a3640940db10f4e">
   <xsd:schema xmlns:xsd="http://www.w3.org/2001/XMLSchema" xmlns:xs="http://www.w3.org/2001/XMLSchema" xmlns:p="http://schemas.microsoft.com/office/2006/metadata/properties" xmlns:ns2="660aa4d7-c4c7-4691-a51d-dc6f1b3db1fe" targetNamespace="http://schemas.microsoft.com/office/2006/metadata/properties" ma:root="true" ma:fieldsID="b35e61d2af5a12f3f0de5ed8747376b5" ns2:_="">
     <xsd:import namespace="660aa4d7-c4c7-4691-a51d-dc6f1b3db1fe"/>
@@ -2882,32 +3727,26 @@
 </ct:contentTypeSchema>
 </file>
 
-<file path=customXml/itemProps1.xml><?xml version="1.0" encoding="utf-8"?>
-<ds:datastoreItem xmlns:ds="http://schemas.openxmlformats.org/officeDocument/2006/customXml" ds:itemID="{5F9D9A57-298A-4110-847D-A8D9EF0B6AAF}">
-  <ds:schemaRefs>
-    <ds:schemaRef ds:uri="http://schemas.microsoft.com/office/2006/metadata/properties"/>
-    <ds:schemaRef ds:uri="http://schemas.microsoft.com/office/infopath/2007/PartnerControls"/>
-  </ds:schemaRefs>
-</ds:datastoreItem>
+<file path=customXml/item2.xml><?xml version="1.0" encoding="utf-8"?>
+<?mso-contentType ?>
+<FormTemplates xmlns="http://schemas.microsoft.com/sharepoint/v3/contenttype/forms">
+  <Display>DocumentLibraryForm</Display>
+  <Edit>DocumentLibraryForm</Edit>
+  <New>DocumentLibraryForm</New>
+</FormTemplates>
 </file>
 
-<file path=customXml/itemProps2.xml><?xml version="1.0" encoding="utf-8"?>
-<ds:datastoreItem xmlns:ds="http://schemas.openxmlformats.org/officeDocument/2006/customXml" ds:itemID="{D1DE36EF-4AAE-41BD-9C95-89A338AA9BFA}">
-  <ds:schemaRefs>
-    <ds:schemaRef ds:uri="http://schemas.openxmlformats.org/officeDocument/2006/bibliography"/>
-  </ds:schemaRefs>
-</ds:datastoreItem>
+<file path=customXml/item3.xml><?xml version="1.0" encoding="utf-8"?>
+<b:Sources xmlns:b="http://schemas.openxmlformats.org/officeDocument/2006/bibliography" xmlns="http://schemas.openxmlformats.org/officeDocument/2006/bibliography" SelectedStyle="\APASixthEditionOfficeOnline.xsl" StyleName="APA" Version="6"/>
 </file>
 
-<file path=customXml/itemProps3.xml><?xml version="1.0" encoding="utf-8"?>
-<ds:datastoreItem xmlns:ds="http://schemas.openxmlformats.org/officeDocument/2006/customXml" ds:itemID="{C0992E4F-F172-44AA-8A21-CBA309BD1698}">
-  <ds:schemaRefs>
-    <ds:schemaRef ds:uri="http://schemas.microsoft.com/sharepoint/v3/contenttype/forms"/>
-  </ds:schemaRefs>
-</ds:datastoreItem>
+<file path=customXml/item4.xml><?xml version="1.0" encoding="utf-8"?>
+<p:properties xmlns:p="http://schemas.microsoft.com/office/2006/metadata/properties" xmlns:xsi="http://www.w3.org/2001/XMLSchema-instance" xmlns:pc="http://schemas.microsoft.com/office/infopath/2007/PartnerControls">
+  <documentManagement/>
+</p:properties>
 </file>
 
-<file path=customXml/itemProps4.xml><?xml version="1.0" encoding="utf-8"?>
+<file path=customXml/itemProps1.xml><?xml version="1.0" encoding="utf-8"?>
 <ds:datastoreItem xmlns:ds="http://schemas.openxmlformats.org/officeDocument/2006/customXml" ds:itemID="{56CC6FC5-7E54-4C1E-95C5-D3469A48AF48}">
   <ds:schemaRefs>
     <ds:schemaRef ds:uri="http://schemas.microsoft.com/office/2006/metadata/contentType"/>
@@ -2923,4 +3762,29 @@
     <ds:schemaRef ds:uri="http://schemas.microsoft.com/internal/obd"/>
   </ds:schemaRefs>
 </ds:datastoreItem>
+</file>
+
+<file path=customXml/itemProps2.xml><?xml version="1.0" encoding="utf-8"?>
+<ds:datastoreItem xmlns:ds="http://schemas.openxmlformats.org/officeDocument/2006/customXml" ds:itemID="{C0992E4F-F172-44AA-8A21-CBA309BD1698}">
+  <ds:schemaRefs>
+    <ds:schemaRef ds:uri="http://schemas.microsoft.com/sharepoint/v3/contenttype/forms"/>
+  </ds:schemaRefs>
+</ds:datastoreItem>
+</file>
+
+<file path=customXml/itemProps3.xml><?xml version="1.0" encoding="utf-8"?>
+<ds:datastoreItem xmlns:ds="http://schemas.openxmlformats.org/officeDocument/2006/customXml" ds:itemID="{D1DE36EF-4AAE-41BD-9C95-89A338AA9BFA}">
+  <ds:schemaRefs>
+    <ds:schemaRef ds:uri="http://schemas.openxmlformats.org/officeDocument/2006/bibliography"/>
+  </ds:schemaRefs>
+</ds:datastoreItem>
+</file>
+
+<file path=customXml/itemProps4.xml><?xml version="1.0" encoding="utf-8"?>
+<ds:datastoreItem xmlns:ds="http://schemas.openxmlformats.org/officeDocument/2006/customXml" ds:itemID="{5F9D9A57-298A-4110-847D-A8D9EF0B6AAF}">
+  <ds:schemaRefs>
+    <ds:schemaRef ds:uri="http://schemas.microsoft.com/office/2006/metadata/properties"/>
+    <ds:schemaRef ds:uri="http://schemas.microsoft.com/office/infopath/2007/PartnerControls"/>
+  </ds:schemaRefs>
+</ds:datastoreItem>
 </file>
</xml_diff>

<commit_message>
Activation du suivi des modifications dans le document
</commit_message>
<xml_diff>
--- a/Modèle_description_Lyna.docx
+++ b/Modèle_description_Lyna.docx
@@ -1213,7 +1213,15 @@
         </w:numPr>
       </w:pPr>
       <w:r>
-        <w:t>Abdelaziz Lyna (2051610)</w:t>
+        <w:t>Abdelaziz</w:t>
+      </w:r>
+      <w:ins w:id="1" w:author="Kao, Alex" w:date="2022-02-01T20:41:00Z">
+        <w:r>
+          <w:t>,</w:t>
+        </w:r>
+      </w:ins>
+      <w:r>
+        <w:t xml:space="preserve"> Lyna (2051610)</w:t>
       </w:r>
     </w:p>
     <w:p>
@@ -1229,6 +1237,11 @@
         <w:t>Diomande</w:t>
       </w:r>
       <w:proofErr w:type="spellEnd"/>
+      <w:ins w:id="2" w:author="Kao, Alex" w:date="2022-02-01T20:41:00Z">
+        <w:r>
+          <w:t>,</w:t>
+        </w:r>
+      </w:ins>
       <w:r>
         <w:t xml:space="preserve"> Joane Yvan (2073630)</w:t>
       </w:r>
@@ -1242,7 +1255,15 @@
         </w:numPr>
       </w:pPr>
       <w:r>
-        <w:t>Kao Alex (2065653)</w:t>
+        <w:t>Kao</w:t>
+      </w:r>
+      <w:ins w:id="3" w:author="Kao, Alex" w:date="2022-02-01T20:41:00Z">
+        <w:r>
+          <w:t>,</w:t>
+        </w:r>
+      </w:ins>
+      <w:r>
+        <w:t xml:space="preserve"> Alex (2065653)</w:t>
       </w:r>
     </w:p>
     <w:p>
@@ -1258,6 +1279,11 @@
         <w:t>Rhazi</w:t>
       </w:r>
       <w:proofErr w:type="spellEnd"/>
+      <w:ins w:id="4" w:author="Kao, Alex" w:date="2022-02-01T20:41:00Z">
+        <w:r>
+          <w:t>,</w:t>
+        </w:r>
+      </w:ins>
       <w:r>
         <w:t xml:space="preserve"> Adam (2027111)</w:t>
       </w:r>
@@ -1266,7 +1292,7 @@
       <w:pPr>
         <w:pStyle w:val="Titre1"/>
       </w:pPr>
-      <w:bookmarkStart w:id="1" w:name="_Toc94640192"/>
+      <w:bookmarkStart w:id="5" w:name="_Toc94640192"/>
       <w:r>
         <w:t>Présentation</w:t>
       </w:r>
@@ -1279,7 +1305,7 @@
       <w:r>
         <w:t xml:space="preserve"> au site</w:t>
       </w:r>
-      <w:bookmarkEnd w:id="1"/>
+      <w:bookmarkEnd w:id="5"/>
     </w:p>
     <w:p>
       <w:pPr>
@@ -1301,11 +1327,42 @@
       <w:pPr>
         <w:pStyle w:val="Titre2"/>
       </w:pPr>
-      <w:bookmarkStart w:id="2" w:name="_Toc94640193"/>
+      <w:bookmarkStart w:id="6" w:name="_Toc94640193"/>
       <w:r>
         <w:t>Description</w:t>
       </w:r>
-      <w:bookmarkEnd w:id="2"/>
+      <w:bookmarkEnd w:id="6"/>
+    </w:p>
+    <w:p>
+      <w:pPr>
+        <w:jc w:val="both"/>
+        <w:rPr>
+          <w:ins w:id="7" w:author="Kao, Alex" w:date="2022-02-01T20:40:00Z"/>
+          <w:i/>
+          <w:iCs/>
+          <w:color w:val="ED7D31" w:themeColor="accent2"/>
+          <w:rPrChange w:id="8" w:author="Kao, Alex" w:date="2022-02-01T20:40:00Z">
+            <w:rPr>
+              <w:ins w:id="9" w:author="Kao, Alex" w:date="2022-02-01T20:40:00Z"/>
+            </w:rPr>
+          </w:rPrChange>
+        </w:rPr>
+      </w:pPr>
+      <w:ins w:id="10" w:author="Kao, Alex" w:date="2022-02-01T20:40:00Z">
+        <w:r>
+          <w:rPr>
+            <w:i/>
+            <w:iCs/>
+            <w:color w:val="ED7D31" w:themeColor="accent2"/>
+            <w:rPrChange w:id="11" w:author="Kao, Alex" w:date="2022-02-01T20:40:00Z">
+              <w:rPr>
+                <w:color w:val="ED7D31" w:themeColor="accent2"/>
+              </w:rPr>
+            </w:rPrChange>
+          </w:rPr>
+          <w:t>Déterminer le nom du site</w:t>
+        </w:r>
+      </w:ins>
     </w:p>
     <w:p>
       <w:pPr>
@@ -1330,7 +1387,7 @@
       <w:pPr>
         <w:pStyle w:val="Titre1"/>
       </w:pPr>
-      <w:bookmarkStart w:id="3" w:name="_Toc94640194"/>
+      <w:bookmarkStart w:id="12" w:name="_Toc94640194"/>
       <w:r>
         <w:lastRenderedPageBreak/>
         <w:t xml:space="preserve">Prototype des pages </w:t>
@@ -1338,7 +1395,7 @@
       <w:r>
         <w:t>du site</w:t>
       </w:r>
-      <w:bookmarkEnd w:id="3"/>
+      <w:bookmarkEnd w:id="12"/>
     </w:p>
     <w:p>
       <w:pPr>
@@ -1361,7 +1418,7 @@
       <w:pPr>
         <w:pStyle w:val="Titre2"/>
       </w:pPr>
-      <w:bookmarkStart w:id="4" w:name="_Toc94640195"/>
+      <w:bookmarkStart w:id="13" w:name="_Toc94640195"/>
       <w:r>
         <w:t>Page 1</w:t>
       </w:r>
@@ -1371,14 +1428,14 @@
       <w:r>
         <w:t xml:space="preserve"> titre</w:t>
       </w:r>
-      <w:bookmarkEnd w:id="4"/>
+      <w:bookmarkEnd w:id="13"/>
     </w:p>
     <w:p/>
     <w:p>
       <w:pPr>
         <w:pStyle w:val="Titre2"/>
       </w:pPr>
-      <w:bookmarkStart w:id="5" w:name="_Toc94640196"/>
+      <w:bookmarkStart w:id="14" w:name="_Toc94640196"/>
       <w:r>
         <w:t>Page 2</w:t>
       </w:r>
@@ -1386,19 +1443,16 @@
         <w:t> :</w:t>
       </w:r>
       <w:r>
-        <w:t xml:space="preserve"> </w:t>
-      </w:r>
-      <w:r>
-        <w:t>titre</w:t>
-      </w:r>
-      <w:bookmarkEnd w:id="5"/>
+        <w:t xml:space="preserve"> titre</w:t>
+      </w:r>
+      <w:bookmarkEnd w:id="14"/>
     </w:p>
     <w:p/>
     <w:p>
       <w:pPr>
         <w:pStyle w:val="Titre2"/>
       </w:pPr>
-      <w:bookmarkStart w:id="6" w:name="_Toc94640197"/>
+      <w:bookmarkStart w:id="15" w:name="_Toc94640197"/>
       <w:r>
         <w:t>Page 3</w:t>
       </w:r>
@@ -1406,19 +1460,16 @@
         <w:t> :</w:t>
       </w:r>
       <w:r>
-        <w:t xml:space="preserve"> </w:t>
-      </w:r>
-      <w:r>
-        <w:t>titre</w:t>
-      </w:r>
-      <w:bookmarkEnd w:id="6"/>
+        <w:t xml:space="preserve"> titre</w:t>
+      </w:r>
+      <w:bookmarkEnd w:id="15"/>
     </w:p>
     <w:p/>
     <w:p>
       <w:pPr>
         <w:pStyle w:val="Titre2"/>
       </w:pPr>
-      <w:bookmarkStart w:id="7" w:name="_Toc94640198"/>
+      <w:bookmarkStart w:id="16" w:name="_Toc94640198"/>
       <w:r>
         <w:t>Page 4</w:t>
       </w:r>
@@ -1426,12 +1477,9 @@
         <w:t> :</w:t>
       </w:r>
       <w:r>
-        <w:t xml:space="preserve"> </w:t>
-      </w:r>
-      <w:r>
-        <w:t>titre</w:t>
-      </w:r>
-      <w:bookmarkEnd w:id="7"/>
+        <w:t xml:space="preserve"> titre</w:t>
+      </w:r>
+      <w:bookmarkEnd w:id="16"/>
     </w:p>
     <w:p/>
     <w:p>
@@ -1449,7 +1497,7 @@
       <w:pPr>
         <w:pStyle w:val="Titre1"/>
       </w:pPr>
-      <w:bookmarkStart w:id="8" w:name="_Toc94640199"/>
+      <w:bookmarkStart w:id="17" w:name="_Toc94640199"/>
       <w:r>
         <w:lastRenderedPageBreak/>
         <w:t>Modèle</w:t>
@@ -1466,7 +1514,7 @@
       <w:r>
         <w:t>s</w:t>
       </w:r>
-      <w:bookmarkEnd w:id="8"/>
+      <w:bookmarkEnd w:id="17"/>
     </w:p>
     <w:p>
       <w:pPr>
@@ -1506,7 +1554,7 @@
       <w:pPr>
         <w:pStyle w:val="Titre1"/>
       </w:pPr>
-      <w:bookmarkStart w:id="9" w:name="_Toc94640200"/>
+      <w:bookmarkStart w:id="18" w:name="_Toc94640200"/>
       <w:r>
         <w:lastRenderedPageBreak/>
         <w:t>Fonctionnalité</w:t>
@@ -1532,23 +1580,20 @@
       <w:r>
         <w:t>nomination du réalisateur</w:t>
       </w:r>
-      <w:bookmarkEnd w:id="9"/>
+      <w:bookmarkEnd w:id="18"/>
     </w:p>
     <w:p>
       <w:pPr>
         <w:pStyle w:val="Titre2"/>
       </w:pPr>
-      <w:bookmarkStart w:id="10" w:name="_Toc94640201"/>
+      <w:bookmarkStart w:id="19" w:name="_Toc94640201"/>
       <w:r>
         <w:t>Fonctionnalité 1 :</w:t>
       </w:r>
       <w:r>
-        <w:t xml:space="preserve"> </w:t>
-      </w:r>
-      <w:r>
-        <w:t>titre</w:t>
-      </w:r>
-      <w:bookmarkEnd w:id="10"/>
+        <w:t xml:space="preserve"> titre</w:t>
+      </w:r>
+      <w:bookmarkEnd w:id="19"/>
     </w:p>
     <w:p>
       <w:r>
@@ -1559,23 +1604,14 @@
       <w:pPr>
         <w:pStyle w:val="Titre2"/>
       </w:pPr>
-      <w:bookmarkStart w:id="11" w:name="_Toc94640202"/>
-      <w:r>
-        <w:t xml:space="preserve">Fonctionnalité </w:t>
-      </w:r>
-      <w:r>
-        <w:t>2</w:t>
-      </w:r>
-      <w:r>
-        <w:t> :</w:t>
-      </w:r>
-      <w:r>
-        <w:t xml:space="preserve"> </w:t>
-      </w:r>
-      <w:r>
-        <w:t>titre</w:t>
-      </w:r>
-      <w:bookmarkEnd w:id="11"/>
+      <w:bookmarkStart w:id="20" w:name="_Toc94640202"/>
+      <w:r>
+        <w:t>Fonctionnalité 2 :</w:t>
+      </w:r>
+      <w:r>
+        <w:t xml:space="preserve"> titre</w:t>
+      </w:r>
+      <w:bookmarkEnd w:id="20"/>
     </w:p>
     <w:p>
       <w:r>
@@ -1586,23 +1622,14 @@
       <w:pPr>
         <w:pStyle w:val="Titre2"/>
       </w:pPr>
-      <w:bookmarkStart w:id="12" w:name="_Toc94640203"/>
-      <w:r>
-        <w:t xml:space="preserve">Fonctionnalité </w:t>
-      </w:r>
-      <w:r>
-        <w:t>3</w:t>
-      </w:r>
-      <w:r>
-        <w:t> :</w:t>
-      </w:r>
-      <w:r>
-        <w:t xml:space="preserve"> </w:t>
-      </w:r>
-      <w:r>
-        <w:t>titre</w:t>
-      </w:r>
-      <w:bookmarkEnd w:id="12"/>
+      <w:bookmarkStart w:id="21" w:name="_Toc94640203"/>
+      <w:r>
+        <w:t>Fonctionnalité 3 :</w:t>
+      </w:r>
+      <w:r>
+        <w:t xml:space="preserve"> titre</w:t>
+      </w:r>
+      <w:bookmarkEnd w:id="21"/>
     </w:p>
     <w:p>
       <w:r>
@@ -1613,23 +1640,14 @@
       <w:pPr>
         <w:pStyle w:val="Titre2"/>
       </w:pPr>
-      <w:bookmarkStart w:id="13" w:name="_Toc94640204"/>
-      <w:r>
-        <w:t xml:space="preserve">Fonctionnalité </w:t>
-      </w:r>
-      <w:r>
-        <w:t>4</w:t>
-      </w:r>
-      <w:r>
-        <w:t> :</w:t>
-      </w:r>
-      <w:r>
-        <w:t xml:space="preserve"> </w:t>
-      </w:r>
-      <w:r>
-        <w:t>titre</w:t>
-      </w:r>
-      <w:bookmarkEnd w:id="13"/>
+      <w:bookmarkStart w:id="22" w:name="_Toc94640204"/>
+      <w:r>
+        <w:t>Fonctionnalité 4 :</w:t>
+      </w:r>
+      <w:r>
+        <w:t xml:space="preserve"> titre</w:t>
+      </w:r>
+      <w:bookmarkEnd w:id="22"/>
     </w:p>
     <w:p>
       <w:r>
@@ -1651,12 +1669,12 @@
       <w:pPr>
         <w:pStyle w:val="Titre1"/>
       </w:pPr>
-      <w:bookmarkStart w:id="14" w:name="_Toc94640205"/>
+      <w:bookmarkStart w:id="23" w:name="_Toc94640205"/>
       <w:r>
         <w:lastRenderedPageBreak/>
         <w:t>Fonctionnalités futures</w:t>
       </w:r>
-      <w:bookmarkEnd w:id="14"/>
+      <w:bookmarkEnd w:id="23"/>
     </w:p>
     <w:p>
       <w:pPr>
@@ -1688,11 +1706,11 @@
       <w:pPr>
         <w:pStyle w:val="Titre1"/>
       </w:pPr>
-      <w:bookmarkStart w:id="15" w:name="_Toc94640206"/>
+      <w:bookmarkStart w:id="24" w:name="_Toc94640206"/>
       <w:r>
         <w:t>Modules utilisés</w:t>
       </w:r>
-      <w:bookmarkEnd w:id="15"/>
+      <w:bookmarkEnd w:id="24"/>
     </w:p>
     <w:p>
       <w:pPr>
@@ -2696,6 +2714,14 @@
     <w:abstractNumId w:val="0"/>
   </w:num>
 </w:numbering>
+</file>
+
+<file path=word/people.xml><?xml version="1.0" encoding="utf-8"?>
+<w15:people xmlns:wpc="http://schemas.microsoft.com/office/word/2010/wordprocessingCanvas" xmlns:cx="http://schemas.microsoft.com/office/drawing/2014/chartex" xmlns:cx1="http://schemas.microsoft.com/office/drawing/2015/9/8/chartex" xmlns:cx2="http://schemas.microsoft.com/office/drawing/2015/10/21/chartex" xmlns:cx3="http://schemas.microsoft.com/office/drawing/2016/5/9/chartex" xmlns:cx4="http://schemas.microsoft.com/office/drawing/2016/5/10/chartex" xmlns:cx5="http://schemas.microsoft.com/office/drawing/2016/5/11/chartex" xmlns:cx6="http://schemas.microsoft.com/office/drawing/2016/5/12/chartex" xmlns:cx7="http://schemas.microsoft.com/office/drawing/2016/5/13/chartex" xmlns:cx8="http://schemas.microsoft.com/office/drawing/2016/5/14/chartex" xmlns:mc="http://schemas.openxmlformats.org/markup-compatibility/2006" xmlns:aink="http://schemas.microsoft.com/office/drawing/2016/ink" xmlns:am3d="http://schemas.microsoft.com/office/drawing/2017/model3d" xmlns:o="urn:schemas-microsoft-com:office:office" xmlns:r="http://schemas.openxmlformats.org/officeDocument/2006/relationships" xmlns:m="http://schemas.openxmlformats.org/officeDocument/2006/math" xmlns:v="urn:schemas-microsoft-com:vml" xmlns:wp14="http://schemas.microsoft.com/office/word/2010/wordprocessingDrawing" xmlns:wp="http://schemas.openxmlformats.org/drawingml/2006/wordprocessingDrawing" xmlns:w10="urn:schemas-microsoft-com:office:word" xmlns:w="http://schemas.openxmlformats.org/wordprocessingml/2006/main" xmlns:w14="http://schemas.microsoft.com/office/word/2010/wordml" xmlns:w15="http://schemas.microsoft.com/office/word/2012/wordml" xmlns:w16cex="http://schemas.microsoft.com/office/word/2018/wordml/cex" xmlns:w16cid="http://schemas.microsoft.com/office/word/2016/wordml/cid" xmlns:w16="http://schemas.microsoft.com/office/word/2018/wordml" xmlns:w16sdtdh="http://schemas.microsoft.com/office/word/2020/wordml/sdtdatahash" xmlns:w16se="http://schemas.microsoft.com/office/word/2015/wordml/symex" xmlns:wpg="http://schemas.microsoft.com/office/word/2010/wordprocessingGroup" xmlns:wpi="http://schemas.microsoft.com/office/word/2010/wordprocessingInk" xmlns:wne="http://schemas.microsoft.com/office/word/2006/wordml" xmlns:wps="http://schemas.microsoft.com/office/word/2010/wordprocessingShape" mc:Ignorable="w14 w15 w16se w16cid w16 w16cex w16sdtdh wp14">
+  <w15:person w15:author="Kao, Alex">
+    <w15:presenceInfo w15:providerId="None" w15:userId="Kao, Alex"/>
+  </w15:person>
+</w15:people>
 </file>
 
 <file path=word/styles.xml><?xml version="1.0" encoding="utf-8"?>
@@ -3279,6 +3305,16 @@
       <w:ind w:left="220"/>
     </w:pPr>
   </w:style>
+  <w:style w:type="paragraph" w:styleId="Rvision">
+    <w:name w:val="Revision"/>
+    <w:hidden/>
+    <w:uiPriority w:val="99"/>
+    <w:semiHidden/>
+    <w:rsid w:val="0040267C"/>
+    <w:pPr>
+      <w:spacing w:after="0" w:line="240" w:lineRule="auto"/>
+    </w:pPr>
+  </w:style>
 </w:styles>
 </file>
 
@@ -3578,6 +3614,25 @@
 </file>
 
 <file path=customXml/item1.xml><?xml version="1.0" encoding="utf-8"?>
+<p:properties xmlns:p="http://schemas.microsoft.com/office/2006/metadata/properties" xmlns:xsi="http://www.w3.org/2001/XMLSchema-instance" xmlns:pc="http://schemas.microsoft.com/office/infopath/2007/PartnerControls">
+  <documentManagement/>
+</p:properties>
+</file>
+
+<file path=customXml/item2.xml><?xml version="1.0" encoding="utf-8"?>
+<b:Sources xmlns:b="http://schemas.openxmlformats.org/officeDocument/2006/bibliography" xmlns="http://schemas.openxmlformats.org/officeDocument/2006/bibliography" SelectedStyle="\APASixthEditionOfficeOnline.xsl" StyleName="APA" Version="6"/>
+</file>
+
+<file path=customXml/item3.xml><?xml version="1.0" encoding="utf-8"?>
+<?mso-contentType ?>
+<FormTemplates xmlns="http://schemas.microsoft.com/sharepoint/v3/contenttype/forms">
+  <Display>DocumentLibraryForm</Display>
+  <Edit>DocumentLibraryForm</Edit>
+  <New>DocumentLibraryForm</New>
+</FormTemplates>
+</file>
+
+<file path=customXml/item4.xml><?xml version="1.0" encoding="utf-8"?>
 <ct:contentTypeSchema xmlns:ct="http://schemas.microsoft.com/office/2006/metadata/contentType" xmlns:ma="http://schemas.microsoft.com/office/2006/metadata/properties/metaAttributes" ct:_="" ma:_="" ma:contentTypeName="Document" ma:contentTypeID="0x0101009F33085A4FEBCE44B9A725CF37B251D9" ma:contentTypeVersion="5" ma:contentTypeDescription="Create a new document." ma:contentTypeScope="" ma:versionID="18494a952b0b62930a3640940db10f4e">
   <xsd:schema xmlns:xsd="http://www.w3.org/2001/XMLSchema" xmlns:xs="http://www.w3.org/2001/XMLSchema" xmlns:p="http://schemas.microsoft.com/office/2006/metadata/properties" xmlns:ns2="660aa4d7-c4c7-4691-a51d-dc6f1b3db1fe" targetNamespace="http://schemas.microsoft.com/office/2006/metadata/properties" ma:root="true" ma:fieldsID="b35e61d2af5a12f3f0de5ed8747376b5" ns2:_="">
     <xsd:import namespace="660aa4d7-c4c7-4691-a51d-dc6f1b3db1fe"/>
@@ -3727,26 +3782,32 @@
 </ct:contentTypeSchema>
 </file>
 
-<file path=customXml/item2.xml><?xml version="1.0" encoding="utf-8"?>
-<?mso-contentType ?>
-<FormTemplates xmlns="http://schemas.microsoft.com/sharepoint/v3/contenttype/forms">
-  <Display>DocumentLibraryForm</Display>
-  <Edit>DocumentLibraryForm</Edit>
-  <New>DocumentLibraryForm</New>
-</FormTemplates>
+<file path=customXml/itemProps1.xml><?xml version="1.0" encoding="utf-8"?>
+<ds:datastoreItem xmlns:ds="http://schemas.openxmlformats.org/officeDocument/2006/customXml" ds:itemID="{5F9D9A57-298A-4110-847D-A8D9EF0B6AAF}">
+  <ds:schemaRefs>
+    <ds:schemaRef ds:uri="http://schemas.microsoft.com/office/2006/metadata/properties"/>
+    <ds:schemaRef ds:uri="http://schemas.microsoft.com/office/infopath/2007/PartnerControls"/>
+  </ds:schemaRefs>
+</ds:datastoreItem>
 </file>
 
-<file path=customXml/item3.xml><?xml version="1.0" encoding="utf-8"?>
-<b:Sources xmlns:b="http://schemas.openxmlformats.org/officeDocument/2006/bibliography" xmlns="http://schemas.openxmlformats.org/officeDocument/2006/bibliography" SelectedStyle="\APASixthEditionOfficeOnline.xsl" StyleName="APA" Version="6"/>
+<file path=customXml/itemProps2.xml><?xml version="1.0" encoding="utf-8"?>
+<ds:datastoreItem xmlns:ds="http://schemas.openxmlformats.org/officeDocument/2006/customXml" ds:itemID="{D1DE36EF-4AAE-41BD-9C95-89A338AA9BFA}">
+  <ds:schemaRefs>
+    <ds:schemaRef ds:uri="http://schemas.openxmlformats.org/officeDocument/2006/bibliography"/>
+  </ds:schemaRefs>
+</ds:datastoreItem>
 </file>
 
-<file path=customXml/item4.xml><?xml version="1.0" encoding="utf-8"?>
-<p:properties xmlns:p="http://schemas.microsoft.com/office/2006/metadata/properties" xmlns:xsi="http://www.w3.org/2001/XMLSchema-instance" xmlns:pc="http://schemas.microsoft.com/office/infopath/2007/PartnerControls">
-  <documentManagement/>
-</p:properties>
+<file path=customXml/itemProps3.xml><?xml version="1.0" encoding="utf-8"?>
+<ds:datastoreItem xmlns:ds="http://schemas.openxmlformats.org/officeDocument/2006/customXml" ds:itemID="{C0992E4F-F172-44AA-8A21-CBA309BD1698}">
+  <ds:schemaRefs>
+    <ds:schemaRef ds:uri="http://schemas.microsoft.com/sharepoint/v3/contenttype/forms"/>
+  </ds:schemaRefs>
+</ds:datastoreItem>
 </file>
 
-<file path=customXml/itemProps1.xml><?xml version="1.0" encoding="utf-8"?>
+<file path=customXml/itemProps4.xml><?xml version="1.0" encoding="utf-8"?>
 <ds:datastoreItem xmlns:ds="http://schemas.openxmlformats.org/officeDocument/2006/customXml" ds:itemID="{56CC6FC5-7E54-4C1E-95C5-D3469A48AF48}">
   <ds:schemaRefs>
     <ds:schemaRef ds:uri="http://schemas.microsoft.com/office/2006/metadata/contentType"/>
@@ -3762,29 +3823,4 @@
     <ds:schemaRef ds:uri="http://schemas.microsoft.com/internal/obd"/>
   </ds:schemaRefs>
 </ds:datastoreItem>
-</file>
-
-<file path=customXml/itemProps2.xml><?xml version="1.0" encoding="utf-8"?>
-<ds:datastoreItem xmlns:ds="http://schemas.openxmlformats.org/officeDocument/2006/customXml" ds:itemID="{C0992E4F-F172-44AA-8A21-CBA309BD1698}">
-  <ds:schemaRefs>
-    <ds:schemaRef ds:uri="http://schemas.microsoft.com/sharepoint/v3/contenttype/forms"/>
-  </ds:schemaRefs>
-</ds:datastoreItem>
-</file>
-
-<file path=customXml/itemProps3.xml><?xml version="1.0" encoding="utf-8"?>
-<ds:datastoreItem xmlns:ds="http://schemas.openxmlformats.org/officeDocument/2006/customXml" ds:itemID="{D1DE36EF-4AAE-41BD-9C95-89A338AA9BFA}">
-  <ds:schemaRefs>
-    <ds:schemaRef ds:uri="http://schemas.openxmlformats.org/officeDocument/2006/bibliography"/>
-  </ds:schemaRefs>
-</ds:datastoreItem>
-</file>
-
-<file path=customXml/itemProps4.xml><?xml version="1.0" encoding="utf-8"?>
-<ds:datastoreItem xmlns:ds="http://schemas.openxmlformats.org/officeDocument/2006/customXml" ds:itemID="{5F9D9A57-298A-4110-847D-A8D9EF0B6AAF}">
-  <ds:schemaRefs>
-    <ds:schemaRef ds:uri="http://schemas.microsoft.com/office/2006/metadata/properties"/>
-    <ds:schemaRef ds:uri="http://schemas.microsoft.com/office/infopath/2007/PartnerControls"/>
-  </ds:schemaRefs>
-</ds:datastoreItem>
 </file>
</xml_diff>